<commit_message>
Tiny tweaks to electric power lab and resistor code appendix
</commit_message>
<xml_diff>
--- a/StudentGuideModule2/electric_power/resistor_sizes.docx
+++ b/StudentGuideModule2/electric_power/resistor_sizes.docx
@@ -12,6 +12,481 @@
         </w:rPr>
       </w:pPr>
       <w:bookmarkStart w:id="0" w:name="_GoBack"/>
+      <w:r>
+        <w:rPr>
+          <w:rFonts w:ascii="Times New Roman" w:hAnsi="Times New Roman" w:cs="Times New Roman"/>
+          <w:noProof/>
+          <w:sz w:val="24"/>
+          <w:szCs w:val="24"/>
+        </w:rPr>
+        <mc:AlternateContent>
+          <mc:Choice Requires="wpg">
+            <w:drawing>
+              <wp:anchor distT="0" distB="0" distL="114300" distR="114300" simplePos="0" relativeHeight="251582464" behindDoc="0" locked="0" layoutInCell="1" allowOverlap="1">
+                <wp:simplePos x="0" y="0"/>
+                <wp:positionH relativeFrom="column">
+                  <wp:posOffset>440436</wp:posOffset>
+                </wp:positionH>
+                <wp:positionV relativeFrom="paragraph">
+                  <wp:posOffset>-298704</wp:posOffset>
+                </wp:positionV>
+                <wp:extent cx="365760" cy="81915"/>
+                <wp:effectExtent l="0" t="0" r="34290" b="0"/>
+                <wp:wrapNone/>
+                <wp:docPr id="31" name="1/4 W"/>
+                <wp:cNvGraphicFramePr/>
+                <a:graphic xmlns:a="http://schemas.openxmlformats.org/drawingml/2006/main">
+                  <a:graphicData uri="http://schemas.microsoft.com/office/word/2010/wordprocessingGroup">
+                    <wpg:wgp>
+                      <wpg:cNvGrpSpPr/>
+                      <wpg:grpSpPr>
+                        <a:xfrm>
+                          <a:off x="0" y="0"/>
+                          <a:ext cx="365760" cy="81915"/>
+                          <a:chOff x="0" y="0"/>
+                          <a:chExt cx="365760" cy="81915"/>
+                        </a:xfrm>
+                      </wpg:grpSpPr>
+                      <wps:wsp>
+                        <wps:cNvPr id="66" name="Straight Connector 66"/>
+                        <wps:cNvCnPr/>
+                        <wps:spPr>
+                          <a:xfrm>
+                            <a:off x="0" y="41148"/>
+                            <a:ext cx="365760" cy="0"/>
+                          </a:xfrm>
+                          <a:prstGeom prst="line">
+                            <a:avLst/>
+                          </a:prstGeom>
+                        </wps:spPr>
+                        <wps:style>
+                          <a:lnRef idx="1">
+                            <a:schemeClr val="dk1"/>
+                          </a:lnRef>
+                          <a:fillRef idx="0">
+                            <a:schemeClr val="dk1"/>
+                          </a:fillRef>
+                          <a:effectRef idx="0">
+                            <a:schemeClr val="dk1"/>
+                          </a:effectRef>
+                          <a:fontRef idx="minor">
+                            <a:schemeClr val="tx1"/>
+                          </a:fontRef>
+                        </wps:style>
+                        <wps:bodyPr/>
+                      </wps:wsp>
+                      <wpg:grpSp>
+                        <wpg:cNvPr id="76" name="Group 76"/>
+                        <wpg:cNvGrpSpPr/>
+                        <wpg:grpSpPr>
+                          <a:xfrm>
+                            <a:off x="65532" y="0"/>
+                            <a:ext cx="237490" cy="81915"/>
+                            <a:chOff x="0" y="0"/>
+                            <a:chExt cx="237744" cy="91440"/>
+                          </a:xfrm>
+                        </wpg:grpSpPr>
+                        <wpg:grpSp>
+                          <wpg:cNvPr id="15" name="Group 11"/>
+                          <wpg:cNvGrpSpPr/>
+                          <wpg:grpSpPr>
+                            <a:xfrm>
+                              <a:off x="0" y="0"/>
+                              <a:ext cx="237744" cy="91440"/>
+                              <a:chOff x="0" y="0"/>
+                              <a:chExt cx="1089660" cy="365760"/>
+                            </a:xfrm>
+                          </wpg:grpSpPr>
+                          <wps:wsp>
+                            <wps:cNvPr id="16" name="Rounded Rectangle 12"/>
+                            <wps:cNvSpPr/>
+                            <wps:spPr>
+                              <a:xfrm>
+                                <a:off x="0" y="0"/>
+                                <a:ext cx="274320" cy="365760"/>
+                              </a:xfrm>
+                              <a:prstGeom prst="roundRect">
+                                <a:avLst>
+                                  <a:gd name="adj" fmla="val 27012"/>
+                                </a:avLst>
+                              </a:prstGeom>
+                              <a:solidFill>
+                                <a:schemeClr val="tx1"/>
+                              </a:solidFill>
+                              <a:ln>
+                                <a:noFill/>
+                              </a:ln>
+                            </wps:spPr>
+                            <wps:style>
+                              <a:lnRef idx="2">
+                                <a:schemeClr val="accent1">
+                                  <a:shade val="50000"/>
+                                </a:schemeClr>
+                              </a:lnRef>
+                              <a:fillRef idx="1">
+                                <a:schemeClr val="accent1"/>
+                              </a:fillRef>
+                              <a:effectRef idx="0">
+                                <a:schemeClr val="accent1"/>
+                              </a:effectRef>
+                              <a:fontRef idx="minor">
+                                <a:schemeClr val="lt1"/>
+                              </a:fontRef>
+                            </wps:style>
+                            <wps:bodyPr rot="0" spcFirstLastPara="0" vertOverflow="overflow" horzOverflow="overflow" vert="horz" wrap="square" lIns="91440" tIns="45720" rIns="91440" bIns="45720" numCol="1" spcCol="0" rtlCol="0" fromWordArt="0" anchor="ctr" anchorCtr="0" forceAA="0" compatLnSpc="1">
+                              <a:prstTxWarp prst="textNoShape">
+                                <a:avLst/>
+                              </a:prstTxWarp>
+                              <a:noAutofit/>
+                            </wps:bodyPr>
+                          </wps:wsp>
+                          <wps:wsp>
+                            <wps:cNvPr id="17" name="Rounded Rectangle 13"/>
+                            <wps:cNvSpPr/>
+                            <wps:spPr>
+                              <a:xfrm>
+                                <a:off x="815340" y="0"/>
+                                <a:ext cx="274320" cy="365760"/>
+                              </a:xfrm>
+                              <a:prstGeom prst="roundRect">
+                                <a:avLst>
+                                  <a:gd name="adj" fmla="val 29885"/>
+                                </a:avLst>
+                              </a:prstGeom>
+                              <a:solidFill>
+                                <a:schemeClr val="tx1"/>
+                              </a:solidFill>
+                              <a:ln>
+                                <a:noFill/>
+                              </a:ln>
+                            </wps:spPr>
+                            <wps:style>
+                              <a:lnRef idx="2">
+                                <a:schemeClr val="accent1">
+                                  <a:shade val="50000"/>
+                                </a:schemeClr>
+                              </a:lnRef>
+                              <a:fillRef idx="1">
+                                <a:schemeClr val="accent1"/>
+                              </a:fillRef>
+                              <a:effectRef idx="0">
+                                <a:schemeClr val="accent1"/>
+                              </a:effectRef>
+                              <a:fontRef idx="minor">
+                                <a:schemeClr val="lt1"/>
+                              </a:fontRef>
+                            </wps:style>
+                            <wps:bodyPr rot="0" spcFirstLastPara="0" vertOverflow="overflow" horzOverflow="overflow" vert="horz" wrap="square" lIns="91440" tIns="45720" rIns="91440" bIns="45720" numCol="1" spcCol="0" rtlCol="0" fromWordArt="0" anchor="ctr" anchorCtr="0" forceAA="0" compatLnSpc="1">
+                              <a:prstTxWarp prst="textNoShape">
+                                <a:avLst/>
+                              </a:prstTxWarp>
+                              <a:noAutofit/>
+                            </wps:bodyPr>
+                          </wps:wsp>
+                          <wps:wsp>
+                            <wps:cNvPr id="18" name="Rectangle 14"/>
+                            <wps:cNvSpPr/>
+                            <wps:spPr>
+                              <a:xfrm>
+                                <a:off x="213360" y="22860"/>
+                                <a:ext cx="664780" cy="320040"/>
+                              </a:xfrm>
+                              <a:prstGeom prst="rect">
+                                <a:avLst/>
+                              </a:prstGeom>
+                              <a:solidFill>
+                                <a:schemeClr val="tx1"/>
+                              </a:solidFill>
+                              <a:ln>
+                                <a:noFill/>
+                              </a:ln>
+                            </wps:spPr>
+                            <wps:style>
+                              <a:lnRef idx="2">
+                                <a:schemeClr val="accent1">
+                                  <a:shade val="50000"/>
+                                </a:schemeClr>
+                              </a:lnRef>
+                              <a:fillRef idx="1">
+                                <a:schemeClr val="accent1"/>
+                              </a:fillRef>
+                              <a:effectRef idx="0">
+                                <a:schemeClr val="accent1"/>
+                              </a:effectRef>
+                              <a:fontRef idx="minor">
+                                <a:schemeClr val="lt1"/>
+                              </a:fontRef>
+                            </wps:style>
+                            <wps:bodyPr rot="0" spcFirstLastPara="0" vertOverflow="overflow" horzOverflow="overflow" vert="horz" wrap="square" lIns="91440" tIns="45720" rIns="91440" bIns="45720" numCol="1" spcCol="0" rtlCol="0" fromWordArt="0" anchor="ctr" anchorCtr="0" forceAA="0" compatLnSpc="1">
+                              <a:prstTxWarp prst="textNoShape">
+                                <a:avLst/>
+                              </a:prstTxWarp>
+                              <a:noAutofit/>
+                            </wps:bodyPr>
+                          </wps:wsp>
+                        </wpg:grpSp>
+                        <wpg:grpSp>
+                          <wpg:cNvPr id="1" name="Group 1"/>
+                          <wpg:cNvGrpSpPr/>
+                          <wpg:grpSpPr>
+                            <a:xfrm>
+                              <a:off x="20515" y="0"/>
+                              <a:ext cx="194518" cy="91440"/>
+                              <a:chOff x="0" y="0"/>
+                              <a:chExt cx="891540" cy="365760"/>
+                            </a:xfrm>
+                          </wpg:grpSpPr>
+                          <wps:wsp>
+                            <wps:cNvPr id="19" name="Rectangle 15"/>
+                            <wps:cNvSpPr/>
+                            <wps:spPr>
+                              <a:xfrm>
+                                <a:off x="0" y="0"/>
+                                <a:ext cx="91440" cy="365760"/>
+                              </a:xfrm>
+                              <a:prstGeom prst="rect">
+                                <a:avLst/>
+                              </a:prstGeom>
+                              <a:solidFill>
+                                <a:schemeClr val="tx1">
+                                  <a:lumMod val="50000"/>
+                                  <a:lumOff val="50000"/>
+                                </a:schemeClr>
+                              </a:solidFill>
+                              <a:ln>
+                                <a:noFill/>
+                              </a:ln>
+                            </wps:spPr>
+                            <wps:style>
+                              <a:lnRef idx="2">
+                                <a:schemeClr val="accent1">
+                                  <a:shade val="50000"/>
+                                </a:schemeClr>
+                              </a:lnRef>
+                              <a:fillRef idx="1">
+                                <a:schemeClr val="accent1"/>
+                              </a:fillRef>
+                              <a:effectRef idx="0">
+                                <a:schemeClr val="accent1"/>
+                              </a:effectRef>
+                              <a:fontRef idx="minor">
+                                <a:schemeClr val="lt1"/>
+                              </a:fontRef>
+                            </wps:style>
+                            <wps:bodyPr rot="0" spcFirstLastPara="0" vertOverflow="overflow" horzOverflow="overflow" vert="horz" wrap="square" lIns="91440" tIns="45720" rIns="91440" bIns="45720" numCol="1" spcCol="0" rtlCol="0" fromWordArt="0" anchor="ctr" anchorCtr="0" forceAA="0" compatLnSpc="1">
+                              <a:prstTxWarp prst="textNoShape">
+                                <a:avLst/>
+                              </a:prstTxWarp>
+                              <a:noAutofit/>
+                            </wps:bodyPr>
+                          </wps:wsp>
+                          <wps:wsp>
+                            <wps:cNvPr id="26" name="Rectangle 16"/>
+                            <wps:cNvSpPr/>
+                            <wps:spPr>
+                              <a:xfrm>
+                                <a:off x="533400" y="22860"/>
+                                <a:ext cx="91440" cy="320040"/>
+                              </a:xfrm>
+                              <a:prstGeom prst="rect">
+                                <a:avLst/>
+                              </a:prstGeom>
+                              <a:solidFill>
+                                <a:schemeClr val="tx1">
+                                  <a:lumMod val="50000"/>
+                                  <a:lumOff val="50000"/>
+                                </a:schemeClr>
+                              </a:solidFill>
+                              <a:ln>
+                                <a:noFill/>
+                              </a:ln>
+                            </wps:spPr>
+                            <wps:style>
+                              <a:lnRef idx="2">
+                                <a:schemeClr val="accent1">
+                                  <a:shade val="50000"/>
+                                </a:schemeClr>
+                              </a:lnRef>
+                              <a:fillRef idx="1">
+                                <a:schemeClr val="accent1"/>
+                              </a:fillRef>
+                              <a:effectRef idx="0">
+                                <a:schemeClr val="accent1"/>
+                              </a:effectRef>
+                              <a:fontRef idx="minor">
+                                <a:schemeClr val="lt1"/>
+                              </a:fontRef>
+                            </wps:style>
+                            <wps:bodyPr rot="0" spcFirstLastPara="0" vertOverflow="overflow" horzOverflow="overflow" vert="horz" wrap="square" lIns="91440" tIns="45720" rIns="91440" bIns="45720" numCol="1" spcCol="0" rtlCol="0" fromWordArt="0" anchor="ctr" anchorCtr="0" forceAA="0" compatLnSpc="1">
+                              <a:prstTxWarp prst="textNoShape">
+                                <a:avLst/>
+                              </a:prstTxWarp>
+                              <a:noAutofit/>
+                            </wps:bodyPr>
+                          </wps:wsp>
+                          <wps:wsp>
+                            <wps:cNvPr id="28" name="Rectangle 17"/>
+                            <wps:cNvSpPr/>
+                            <wps:spPr>
+                              <a:xfrm>
+                                <a:off x="175260" y="22860"/>
+                                <a:ext cx="91440" cy="320040"/>
+                              </a:xfrm>
+                              <a:prstGeom prst="rect">
+                                <a:avLst/>
+                              </a:prstGeom>
+                              <a:solidFill>
+                                <a:schemeClr val="tx1">
+                                  <a:lumMod val="50000"/>
+                                  <a:lumOff val="50000"/>
+                                </a:schemeClr>
+                              </a:solidFill>
+                              <a:ln>
+                                <a:noFill/>
+                              </a:ln>
+                            </wps:spPr>
+                            <wps:style>
+                              <a:lnRef idx="2">
+                                <a:schemeClr val="accent1">
+                                  <a:shade val="50000"/>
+                                </a:schemeClr>
+                              </a:lnRef>
+                              <a:fillRef idx="1">
+                                <a:schemeClr val="accent1"/>
+                              </a:fillRef>
+                              <a:effectRef idx="0">
+                                <a:schemeClr val="accent1"/>
+                              </a:effectRef>
+                              <a:fontRef idx="minor">
+                                <a:schemeClr val="lt1"/>
+                              </a:fontRef>
+                            </wps:style>
+                            <wps:bodyPr rot="0" spcFirstLastPara="0" vertOverflow="overflow" horzOverflow="overflow" vert="horz" wrap="square" lIns="91440" tIns="45720" rIns="91440" bIns="45720" numCol="1" spcCol="0" rtlCol="0" fromWordArt="0" anchor="ctr" anchorCtr="0" forceAA="0" compatLnSpc="1">
+                              <a:prstTxWarp prst="textNoShape">
+                                <a:avLst/>
+                              </a:prstTxWarp>
+                              <a:noAutofit/>
+                            </wps:bodyPr>
+                          </wps:wsp>
+                          <wps:wsp>
+                            <wps:cNvPr id="29" name="Rectangle 18"/>
+                            <wps:cNvSpPr/>
+                            <wps:spPr>
+                              <a:xfrm>
+                                <a:off x="354330" y="22860"/>
+                                <a:ext cx="91440" cy="320040"/>
+                              </a:xfrm>
+                              <a:prstGeom prst="rect">
+                                <a:avLst/>
+                              </a:prstGeom>
+                              <a:solidFill>
+                                <a:schemeClr val="tx1">
+                                  <a:lumMod val="50000"/>
+                                  <a:lumOff val="50000"/>
+                                </a:schemeClr>
+                              </a:solidFill>
+                              <a:ln>
+                                <a:noFill/>
+                              </a:ln>
+                            </wps:spPr>
+                            <wps:style>
+                              <a:lnRef idx="2">
+                                <a:schemeClr val="accent1">
+                                  <a:shade val="50000"/>
+                                </a:schemeClr>
+                              </a:lnRef>
+                              <a:fillRef idx="1">
+                                <a:schemeClr val="accent1"/>
+                              </a:fillRef>
+                              <a:effectRef idx="0">
+                                <a:schemeClr val="accent1"/>
+                              </a:effectRef>
+                              <a:fontRef idx="minor">
+                                <a:schemeClr val="lt1"/>
+                              </a:fontRef>
+                            </wps:style>
+                            <wps:bodyPr rot="0" spcFirstLastPara="0" vertOverflow="overflow" horzOverflow="overflow" vert="horz" wrap="square" lIns="91440" tIns="45720" rIns="91440" bIns="45720" numCol="1" spcCol="0" rtlCol="0" fromWordArt="0" anchor="ctr" anchorCtr="0" forceAA="0" compatLnSpc="1">
+                              <a:prstTxWarp prst="textNoShape">
+                                <a:avLst/>
+                              </a:prstTxWarp>
+                              <a:noAutofit/>
+                            </wps:bodyPr>
+                          </wps:wsp>
+                          <wps:wsp>
+                            <wps:cNvPr id="30" name="Rectangle 19"/>
+                            <wps:cNvSpPr/>
+                            <wps:spPr>
+                              <a:xfrm>
+                                <a:off x="800100" y="0"/>
+                                <a:ext cx="91440" cy="365760"/>
+                              </a:xfrm>
+                              <a:prstGeom prst="rect">
+                                <a:avLst/>
+                              </a:prstGeom>
+                              <a:solidFill>
+                                <a:schemeClr val="tx1">
+                                  <a:lumMod val="50000"/>
+                                  <a:lumOff val="50000"/>
+                                </a:schemeClr>
+                              </a:solidFill>
+                              <a:ln>
+                                <a:noFill/>
+                              </a:ln>
+                            </wps:spPr>
+                            <wps:style>
+                              <a:lnRef idx="2">
+                                <a:schemeClr val="accent1">
+                                  <a:shade val="50000"/>
+                                </a:schemeClr>
+                              </a:lnRef>
+                              <a:fillRef idx="1">
+                                <a:schemeClr val="accent1"/>
+                              </a:fillRef>
+                              <a:effectRef idx="0">
+                                <a:schemeClr val="accent1"/>
+                              </a:effectRef>
+                              <a:fontRef idx="minor">
+                                <a:schemeClr val="lt1"/>
+                              </a:fontRef>
+                            </wps:style>
+                            <wps:bodyPr rot="0" spcFirstLastPara="0" vertOverflow="overflow" horzOverflow="overflow" vert="horz" wrap="square" lIns="91440" tIns="45720" rIns="91440" bIns="45720" numCol="1" spcCol="0" rtlCol="0" fromWordArt="0" anchor="ctr" anchorCtr="0" forceAA="0" compatLnSpc="1">
+                              <a:prstTxWarp prst="textNoShape">
+                                <a:avLst/>
+                              </a:prstTxWarp>
+                              <a:noAutofit/>
+                            </wps:bodyPr>
+                          </wps:wsp>
+                        </wpg:grpSp>
+                      </wpg:grpSp>
+                    </wpg:wgp>
+                  </a:graphicData>
+                </a:graphic>
+              </wp:anchor>
+            </w:drawing>
+          </mc:Choice>
+          <mc:Fallback>
+            <w:pict>
+              <v:group w14:anchorId="6D846399" id="1/4 W" o:spid="_x0000_s1026" style="position:absolute;margin-left:34.7pt;margin-top:-23.5pt;width:28.8pt;height:6.45pt;z-index:251582464" coordsize="365760,81915" o:gfxdata="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">
+                <v:line id="Straight Connector 66" o:spid="_x0000_s1027" style="position:absolute;visibility:visible;mso-wrap-style:square" from="0,41148" to="365760,41148" o:connectortype="straight" o:gfxdata="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" strokecolor="black [3040]"/>
+                <v:group id="Group 76" o:spid="_x0000_s1028" style="position:absolute;left:65532;width:237490;height:81915" coordsize="237744,91440" o:gfxdata="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">
+                  <v:group id="Group 11" o:spid="_x0000_s1029" style="position:absolute;width:237744;height:91440" coordsize="10896,3657" o:gfxdata="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">
+                    <v:roundrect id="Rounded Rectangle 12" o:spid="_x0000_s1030" style="position:absolute;width:2743;height:3657;visibility:visible;mso-wrap-style:square;v-text-anchor:middle" arcsize="17704f" o:gfxdata="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" fillcolor="black [3213]" stroked="f" strokeweight="2pt"/>
+                    <v:roundrect id="Rounded Rectangle 13" o:spid="_x0000_s1031" style="position:absolute;left:8153;width:2743;height:3657;visibility:visible;mso-wrap-style:square;v-text-anchor:middle" arcsize="19585f" o:gfxdata="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" fillcolor="black [3213]" stroked="f" strokeweight="2pt"/>
+                    <v:rect id="Rectangle 14" o:spid="_x0000_s1032" style="position:absolute;left:2133;top:228;width:6648;height:3201;visibility:visible;mso-wrap-style:square;v-text-anchor:middle" o:gfxdata="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" fillcolor="black [3213]" stroked="f" strokeweight="2pt"/>
+                  </v:group>
+                  <v:group id="Group 1" o:spid="_x0000_s1033" style="position:absolute;left:20515;width:194518;height:91440" coordsize="8915,3657" o:gfxdata="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">
+                    <v:rect id="Rectangle 15" o:spid="_x0000_s1034" style="position:absolute;width:914;height:3657;visibility:visible;mso-wrap-style:square;v-text-anchor:middle" o:gfxdata="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" fillcolor="gray [1629]" stroked="f" strokeweight="2pt"/>
+                    <v:rect id="Rectangle 16" o:spid="_x0000_s1035" style="position:absolute;left:5334;top:228;width:914;height:3201;visibility:visible;mso-wrap-style:square;v-text-anchor:middle" o:gfxdata="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" fillcolor="gray [1629]" stroked="f" strokeweight="2pt"/>
+                    <v:rect id="Rectangle 17" o:spid="_x0000_s1036" style="position:absolute;left:1752;top:228;width:915;height:3201;visibility:visible;mso-wrap-style:square;v-text-anchor:middle" o:gfxdata="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" fillcolor="gray [1629]" stroked="f" strokeweight="2pt"/>
+                    <v:rect id="Rectangle 18" o:spid="_x0000_s1037" style="position:absolute;left:3543;top:228;width:914;height:3201;visibility:visible;mso-wrap-style:square;v-text-anchor:middle" o:gfxdata="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" fillcolor="gray [1629]" stroked="f" strokeweight="2pt"/>
+                    <v:rect id="Rectangle 19" o:spid="_x0000_s1038" style="position:absolute;left:8001;width:914;height:3657;visibility:visible;mso-wrap-style:square;v-text-anchor:middle" o:gfxdata="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" fillcolor="gray [1629]" stroked="f" strokeweight="2pt"/>
+                  </v:group>
+                </v:group>
+              </v:group>
+            </w:pict>
+          </mc:Fallback>
+        </mc:AlternateContent>
+      </w:r>
       <w:bookmarkEnd w:id="0"/>
       <w:r>
         <w:rPr>
@@ -23,18 +498,18 @@
         <mc:AlternateContent>
           <mc:Choice Requires="wpg">
             <w:drawing>
-              <wp:anchor distT="0" distB="0" distL="114300" distR="114300" simplePos="0" relativeHeight="251547648" behindDoc="0" locked="0" layoutInCell="1" allowOverlap="1">
+              <wp:anchor distT="0" distB="0" distL="114300" distR="114300" simplePos="0" relativeHeight="251538432" behindDoc="0" locked="0" layoutInCell="1" allowOverlap="1">
                 <wp:simplePos x="0" y="0"/>
                 <wp:positionH relativeFrom="column">
-                  <wp:posOffset>348615</wp:posOffset>
+                  <wp:posOffset>348996</wp:posOffset>
                 </wp:positionH>
                 <wp:positionV relativeFrom="paragraph">
-                  <wp:posOffset>87630</wp:posOffset>
+                  <wp:posOffset>108204</wp:posOffset>
                 </wp:positionV>
-                <wp:extent cx="548640" cy="182880"/>
-                <wp:effectExtent l="0" t="0" r="22860" b="7620"/>
+                <wp:extent cx="548640" cy="137160"/>
+                <wp:effectExtent l="0" t="0" r="22860" b="0"/>
                 <wp:wrapNone/>
-                <wp:docPr id="71" name="1W"/>
+                <wp:docPr id="20" name="1W"/>
                 <wp:cNvGraphicFramePr/>
                 <a:graphic xmlns:a="http://schemas.openxmlformats.org/drawingml/2006/main">
                   <a:graphicData uri="http://schemas.microsoft.com/office/word/2010/wordprocessingGroup">
@@ -43,9 +518,9 @@
                       <wpg:grpSpPr>
                         <a:xfrm>
                           <a:off x="0" y="0"/>
-                          <a:ext cx="548640" cy="182880"/>
+                          <a:ext cx="548640" cy="137160"/>
                           <a:chOff x="0" y="0"/>
-                          <a:chExt cx="548640" cy="182880"/>
+                          <a:chExt cx="548640" cy="137160"/>
                         </a:xfrm>
                       </wpg:grpSpPr>
                       <wps:wsp>
@@ -53,7 +528,7 @@
                         <wps:cNvCnPr/>
                         <wps:spPr>
                           <a:xfrm>
-                            <a:off x="0" y="90854"/>
+                            <a:off x="0" y="68580"/>
                             <a:ext cx="548640" cy="0"/>
                           </a:xfrm>
                           <a:prstGeom prst="line">
@@ -81,8 +556,8 @@
                         <wpg:cNvGrpSpPr/>
                         <wpg:grpSpPr>
                           <a:xfrm>
-                            <a:off x="73270" y="0"/>
-                            <a:ext cx="402336" cy="182880"/>
+                            <a:off x="73152" y="0"/>
+                            <a:ext cx="401955" cy="137160"/>
                             <a:chOff x="594360" y="0"/>
                             <a:chExt cx="1089660" cy="365760"/>
                           </a:xfrm>
@@ -467,9 +942,9 @@
           </mc:Choice>
           <mc:Fallback>
             <w:pict>
-              <v:group w14:anchorId="26817952" id="1W" o:spid="_x0000_s1026" style="position:absolute;margin-left:27.45pt;margin-top:6.9pt;width:43.2pt;height:14.4pt;z-index:251547648" coordsize="5486,1828" o:gfxdata="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">
-                <v:line id="Straight Connector 68" o:spid="_x0000_s1027" style="position:absolute;visibility:visible;mso-wrap-style:square" from="0,908" to="5486,908" o:connectortype="straight" o:gfxdata="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" strokecolor="black [3040]"/>
-                <v:group id="Group 39" o:spid="_x0000_s1028" style="position:absolute;left:732;width:4024;height:1828" coordorigin="5943" coordsize="10896,3657" o:gfxdata="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">
+              <v:group w14:anchorId="5F9F9865" id="1W" o:spid="_x0000_s1026" style="position:absolute;margin-left:27.5pt;margin-top:8.5pt;width:43.2pt;height:10.8pt;z-index:251538432" coordsize="5486,1371" o:gfxdata="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">
+                <v:line id="Straight Connector 68" o:spid="_x0000_s1027" style="position:absolute;visibility:visible;mso-wrap-style:square" from="0,685" to="5486,685" o:connectortype="straight" o:gfxdata="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" strokecolor="black [3040]"/>
+                <v:group id="Group 39" o:spid="_x0000_s1028" style="position:absolute;left:731;width:4020;height:1371" coordorigin="5943" coordsize="10896,3657" o:gfxdata="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">
                   <v:group id="Group 11" o:spid="_x0000_s1029" style="position:absolute;left:5943;width:10897;height:3657" coordsize="10896,3657" o:gfxdata="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">
                     <v:roundrect id="Rounded Rectangle 12" o:spid="_x0000_s1030" style="position:absolute;width:2743;height:3657;visibility:visible;mso-wrap-style:square;v-text-anchor:middle" arcsize="17704f" o:gfxdata="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" fillcolor="black [3213]" stroked="f" strokeweight="2pt"/>
                     <v:roundrect id="Rounded Rectangle 13" o:spid="_x0000_s1031" style="position:absolute;left:8153;width:2743;height:3657;visibility:visible;mso-wrap-style:square;v-text-anchor:middle" arcsize="19585f" o:gfxdata="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" fillcolor="black [3213]" stroked="f" strokeweight="2pt"/>
@@ -498,18 +973,18 @@
         <mc:AlternateContent>
           <mc:Choice Requires="wpg">
             <w:drawing>
-              <wp:anchor distT="0" distB="0" distL="114300" distR="114300" simplePos="0" relativeHeight="251531264" behindDoc="0" locked="0" layoutInCell="1" allowOverlap="1">
+              <wp:anchor distT="0" distB="0" distL="114300" distR="114300" simplePos="0" relativeHeight="251518976" behindDoc="0" locked="0" layoutInCell="1" allowOverlap="1">
                 <wp:simplePos x="0" y="0"/>
                 <wp:positionH relativeFrom="column">
-                  <wp:posOffset>257810</wp:posOffset>
+                  <wp:posOffset>257556</wp:posOffset>
                 </wp:positionH>
                 <wp:positionV relativeFrom="paragraph">
-                  <wp:posOffset>392430</wp:posOffset>
+                  <wp:posOffset>414528</wp:posOffset>
                 </wp:positionV>
-                <wp:extent cx="731520" cy="228600"/>
-                <wp:effectExtent l="0" t="0" r="30480" b="0"/>
+                <wp:extent cx="731520" cy="182880"/>
+                <wp:effectExtent l="0" t="0" r="30480" b="7620"/>
                 <wp:wrapNone/>
-                <wp:docPr id="73" name="2W"/>
+                <wp:docPr id="4" name="2W"/>
                 <wp:cNvGraphicFramePr/>
                 <a:graphic xmlns:a="http://schemas.openxmlformats.org/drawingml/2006/main">
                   <a:graphicData uri="http://schemas.microsoft.com/office/word/2010/wordprocessingGroup">
@@ -518,9 +993,9 @@
                       <wpg:grpSpPr>
                         <a:xfrm>
                           <a:off x="0" y="0"/>
-                          <a:ext cx="731520" cy="228600"/>
+                          <a:ext cx="731520" cy="182880"/>
                           <a:chOff x="0" y="0"/>
-                          <a:chExt cx="731520" cy="228600"/>
+                          <a:chExt cx="731520" cy="182880"/>
                         </a:xfrm>
                       </wpg:grpSpPr>
                       <wps:wsp>
@@ -528,7 +1003,7 @@
                         <wps:cNvCnPr/>
                         <wps:spPr>
                           <a:xfrm>
-                            <a:off x="0" y="114300"/>
+                            <a:off x="0" y="91440"/>
                             <a:ext cx="731520" cy="0"/>
                           </a:xfrm>
                           <a:prstGeom prst="line">
@@ -557,8 +1032,8 @@
                         <wpg:cNvGrpSpPr/>
                         <wpg:grpSpPr>
                           <a:xfrm>
-                            <a:off x="90854" y="0"/>
-                            <a:ext cx="548640" cy="228600"/>
+                            <a:off x="89916" y="0"/>
+                            <a:ext cx="548640" cy="182880"/>
                             <a:chOff x="0" y="0"/>
                             <a:chExt cx="548640" cy="228600"/>
                           </a:xfrm>
@@ -943,9 +1418,9 @@
           </mc:Choice>
           <mc:Fallback>
             <w:pict>
-              <v:group w14:anchorId="1F403946" id="2W" o:spid="_x0000_s1026" style="position:absolute;margin-left:20.3pt;margin-top:30.9pt;width:57.6pt;height:18pt;z-index:251531264" coordsize="7315,2286" o:gfxdata="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">
-                <v:line id="Straight Connector 69" o:spid="_x0000_s1027" style="position:absolute;visibility:visible;mso-wrap-style:square" from="0,1143" to="7315,1143" o:connectortype="straight" o:gfxdata="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" strokecolor="black [3040]" strokeweight="1.5pt"/>
-                <v:group id="Group 72" o:spid="_x0000_s1028" style="position:absolute;left:908;width:5486;height:2286" coordsize="5486,2286" o:gfxdata="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">
+              <v:group w14:anchorId="69D2D182" id="2W" o:spid="_x0000_s1026" style="position:absolute;margin-left:20.3pt;margin-top:32.65pt;width:57.6pt;height:14.4pt;z-index:251518976" coordsize="7315,1828" o:gfxdata="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">
+                <v:line id="Straight Connector 69" o:spid="_x0000_s1027" style="position:absolute;visibility:visible;mso-wrap-style:square" from="0,914" to="7315,914" o:connectortype="straight" o:gfxdata="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" strokecolor="black [3040]" strokeweight="1.5pt"/>
+                <v:group id="Group 72" o:spid="_x0000_s1028" style="position:absolute;left:899;width:5486;height:1828" coordsize="5486,2286" o:gfxdata="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">
                   <v:group id="Group 11" o:spid="_x0000_s1029" style="position:absolute;width:5486;height:2286" coordsize="10896,3657" o:gfxdata="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">
                     <v:roundrect id="Rounded Rectangle 12" o:spid="_x0000_s1030" style="position:absolute;width:2743;height:3657;visibility:visible;mso-wrap-style:square;v-text-anchor:middle" arcsize="17704f" o:gfxdata="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" fillcolor="black [3213]" stroked="f" strokeweight="2pt"/>
                     <v:roundrect id="Rounded Rectangle 13" o:spid="_x0000_s1031" style="position:absolute;left:8153;width:2743;height:3657;visibility:visible;mso-wrap-style:square;v-text-anchor:middle" arcsize="19585f" o:gfxdata="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" fillcolor="black [3213]" stroked="f" strokeweight="2pt"/>
@@ -957,6 +1432,481 @@
                     <v:rect id="Rectangle 17" o:spid="_x0000_s1036" style="position:absolute;left:1752;top:228;width:915;height:3201;visibility:visible;mso-wrap-style:square;v-text-anchor:middle" o:gfxdata="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" fillcolor="gray [1629]" stroked="f" strokeweight="2pt"/>
                     <v:rect id="Rectangle 18" o:spid="_x0000_s1037" style="position:absolute;left:3543;top:228;width:914;height:3201;visibility:visible;mso-wrap-style:square;v-text-anchor:middle" o:gfxdata="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" fillcolor="gray [1629]" stroked="f" strokeweight="2pt"/>
                     <v:rect id="Rectangle 19" o:spid="_x0000_s1038" style="position:absolute;left:8001;width:914;height:3657;visibility:visible;mso-wrap-style:square;v-text-anchor:middle" o:gfxdata="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" fillcolor="gray [1629]" stroked="f" strokeweight="2pt"/>
+                  </v:group>
+                </v:group>
+              </v:group>
+            </w:pict>
+          </mc:Fallback>
+        </mc:AlternateContent>
+      </w:r>
+      <w:r>
+        <w:rPr>
+          <w:rFonts w:ascii="Times New Roman" w:hAnsi="Times New Roman" w:cs="Times New Roman"/>
+          <w:noProof/>
+          <w:sz w:val="24"/>
+          <w:szCs w:val="24"/>
+        </w:rPr>
+        <mc:AlternateContent>
+          <mc:Choice Requires="wpg">
+            <w:drawing>
+              <wp:anchor distT="0" distB="0" distL="114300" distR="114300" simplePos="0" relativeHeight="251589632" behindDoc="0" locked="0" layoutInCell="1" allowOverlap="1">
+                <wp:simplePos x="0" y="0"/>
+                <wp:positionH relativeFrom="column">
+                  <wp:posOffset>487680</wp:posOffset>
+                </wp:positionH>
+                <wp:positionV relativeFrom="paragraph">
+                  <wp:posOffset>-435864</wp:posOffset>
+                </wp:positionV>
+                <wp:extent cx="272562" cy="54864"/>
+                <wp:effectExtent l="0" t="0" r="32385" b="2540"/>
+                <wp:wrapNone/>
+                <wp:docPr id="3" name="1/8 W"/>
+                <wp:cNvGraphicFramePr/>
+                <a:graphic xmlns:a="http://schemas.openxmlformats.org/drawingml/2006/main">
+                  <a:graphicData uri="http://schemas.microsoft.com/office/word/2010/wordprocessingGroup">
+                    <wpg:wgp>
+                      <wpg:cNvGrpSpPr/>
+                      <wpg:grpSpPr>
+                        <a:xfrm>
+                          <a:off x="0" y="0"/>
+                          <a:ext cx="272562" cy="54864"/>
+                          <a:chOff x="0" y="0"/>
+                          <a:chExt cx="272562" cy="54864"/>
+                        </a:xfrm>
+                      </wpg:grpSpPr>
+                      <wps:wsp>
+                        <wps:cNvPr id="65" name="Straight Connector 65"/>
+                        <wps:cNvCnPr/>
+                        <wps:spPr>
+                          <a:xfrm>
+                            <a:off x="0" y="27432"/>
+                            <a:ext cx="272562" cy="0"/>
+                          </a:xfrm>
+                          <a:prstGeom prst="line">
+                            <a:avLst/>
+                          </a:prstGeom>
+                        </wps:spPr>
+                        <wps:style>
+                          <a:lnRef idx="1">
+                            <a:schemeClr val="dk1"/>
+                          </a:lnRef>
+                          <a:fillRef idx="0">
+                            <a:schemeClr val="dk1"/>
+                          </a:fillRef>
+                          <a:effectRef idx="0">
+                            <a:schemeClr val="dk1"/>
+                          </a:effectRef>
+                          <a:fontRef idx="minor">
+                            <a:schemeClr val="tx1"/>
+                          </a:fontRef>
+                        </wps:style>
+                        <wps:bodyPr/>
+                      </wps:wsp>
+                      <wpg:grpSp>
+                        <wpg:cNvPr id="2" name="Group 2"/>
+                        <wpg:cNvGrpSpPr/>
+                        <wpg:grpSpPr>
+                          <a:xfrm>
+                            <a:off x="82296" y="0"/>
+                            <a:ext cx="109728" cy="54864"/>
+                            <a:chOff x="0" y="0"/>
+                            <a:chExt cx="109728" cy="45720"/>
+                          </a:xfrm>
+                        </wpg:grpSpPr>
+                        <wpg:grpSp>
+                          <wpg:cNvPr id="6" name="Group 11"/>
+                          <wpg:cNvGrpSpPr/>
+                          <wpg:grpSpPr>
+                            <a:xfrm>
+                              <a:off x="0" y="0"/>
+                              <a:ext cx="109728" cy="45720"/>
+                              <a:chOff x="0" y="0"/>
+                              <a:chExt cx="1089660" cy="365760"/>
+                            </a:xfrm>
+                          </wpg:grpSpPr>
+                          <wps:wsp>
+                            <wps:cNvPr id="7" name="Rounded Rectangle 12"/>
+                            <wps:cNvSpPr/>
+                            <wps:spPr>
+                              <a:xfrm>
+                                <a:off x="0" y="0"/>
+                                <a:ext cx="274320" cy="365760"/>
+                              </a:xfrm>
+                              <a:prstGeom prst="roundRect">
+                                <a:avLst>
+                                  <a:gd name="adj" fmla="val 27012"/>
+                                </a:avLst>
+                              </a:prstGeom>
+                              <a:solidFill>
+                                <a:schemeClr val="tx1"/>
+                              </a:solidFill>
+                              <a:ln>
+                                <a:noFill/>
+                              </a:ln>
+                            </wps:spPr>
+                            <wps:style>
+                              <a:lnRef idx="2">
+                                <a:schemeClr val="accent1">
+                                  <a:shade val="50000"/>
+                                </a:schemeClr>
+                              </a:lnRef>
+                              <a:fillRef idx="1">
+                                <a:schemeClr val="accent1"/>
+                              </a:fillRef>
+                              <a:effectRef idx="0">
+                                <a:schemeClr val="accent1"/>
+                              </a:effectRef>
+                              <a:fontRef idx="minor">
+                                <a:schemeClr val="lt1"/>
+                              </a:fontRef>
+                            </wps:style>
+                            <wps:bodyPr rot="0" spcFirstLastPara="0" vertOverflow="overflow" horzOverflow="overflow" vert="horz" wrap="square" lIns="91440" tIns="45720" rIns="91440" bIns="45720" numCol="1" spcCol="0" rtlCol="0" fromWordArt="0" anchor="ctr" anchorCtr="0" forceAA="0" compatLnSpc="1">
+                              <a:prstTxWarp prst="textNoShape">
+                                <a:avLst/>
+                              </a:prstTxWarp>
+                              <a:noAutofit/>
+                            </wps:bodyPr>
+                          </wps:wsp>
+                          <wps:wsp>
+                            <wps:cNvPr id="8" name="Rounded Rectangle 13"/>
+                            <wps:cNvSpPr/>
+                            <wps:spPr>
+                              <a:xfrm>
+                                <a:off x="815340" y="0"/>
+                                <a:ext cx="274320" cy="365760"/>
+                              </a:xfrm>
+                              <a:prstGeom prst="roundRect">
+                                <a:avLst>
+                                  <a:gd name="adj" fmla="val 29885"/>
+                                </a:avLst>
+                              </a:prstGeom>
+                              <a:solidFill>
+                                <a:schemeClr val="tx1"/>
+                              </a:solidFill>
+                              <a:ln>
+                                <a:noFill/>
+                              </a:ln>
+                            </wps:spPr>
+                            <wps:style>
+                              <a:lnRef idx="2">
+                                <a:schemeClr val="accent1">
+                                  <a:shade val="50000"/>
+                                </a:schemeClr>
+                              </a:lnRef>
+                              <a:fillRef idx="1">
+                                <a:schemeClr val="accent1"/>
+                              </a:fillRef>
+                              <a:effectRef idx="0">
+                                <a:schemeClr val="accent1"/>
+                              </a:effectRef>
+                              <a:fontRef idx="minor">
+                                <a:schemeClr val="lt1"/>
+                              </a:fontRef>
+                            </wps:style>
+                            <wps:bodyPr rot="0" spcFirstLastPara="0" vertOverflow="overflow" horzOverflow="overflow" vert="horz" wrap="square" lIns="91440" tIns="45720" rIns="91440" bIns="45720" numCol="1" spcCol="0" rtlCol="0" fromWordArt="0" anchor="ctr" anchorCtr="0" forceAA="0" compatLnSpc="1">
+                              <a:prstTxWarp prst="textNoShape">
+                                <a:avLst/>
+                              </a:prstTxWarp>
+                              <a:noAutofit/>
+                            </wps:bodyPr>
+                          </wps:wsp>
+                          <wps:wsp>
+                            <wps:cNvPr id="9" name="Rectangle 14"/>
+                            <wps:cNvSpPr/>
+                            <wps:spPr>
+                              <a:xfrm>
+                                <a:off x="213358" y="22864"/>
+                                <a:ext cx="664781" cy="320040"/>
+                              </a:xfrm>
+                              <a:prstGeom prst="rect">
+                                <a:avLst/>
+                              </a:prstGeom>
+                              <a:solidFill>
+                                <a:schemeClr val="tx1"/>
+                              </a:solidFill>
+                              <a:ln>
+                                <a:noFill/>
+                              </a:ln>
+                            </wps:spPr>
+                            <wps:style>
+                              <a:lnRef idx="2">
+                                <a:schemeClr val="accent1">
+                                  <a:shade val="50000"/>
+                                </a:schemeClr>
+                              </a:lnRef>
+                              <a:fillRef idx="1">
+                                <a:schemeClr val="accent1"/>
+                              </a:fillRef>
+                              <a:effectRef idx="0">
+                                <a:schemeClr val="accent1"/>
+                              </a:effectRef>
+                              <a:fontRef idx="minor">
+                                <a:schemeClr val="lt1"/>
+                              </a:fontRef>
+                            </wps:style>
+                            <wps:bodyPr rot="0" spcFirstLastPara="0" vertOverflow="overflow" horzOverflow="overflow" vert="horz" wrap="square" lIns="91440" tIns="45720" rIns="91440" bIns="45720" numCol="1" spcCol="0" rtlCol="0" fromWordArt="0" anchor="ctr" anchorCtr="0" forceAA="0" compatLnSpc="1">
+                              <a:prstTxWarp prst="textNoShape">
+                                <a:avLst/>
+                              </a:prstTxWarp>
+                              <a:noAutofit/>
+                            </wps:bodyPr>
+                          </wps:wsp>
+                        </wpg:grpSp>
+                        <wpg:grpSp>
+                          <wpg:cNvPr id="10" name="Group 10"/>
+                          <wpg:cNvGrpSpPr/>
+                          <wpg:grpSpPr>
+                            <a:xfrm>
+                              <a:off x="9144" y="0"/>
+                              <a:ext cx="89777" cy="45720"/>
+                              <a:chOff x="0" y="0"/>
+                              <a:chExt cx="891540" cy="365760"/>
+                            </a:xfrm>
+                          </wpg:grpSpPr>
+                          <wps:wsp>
+                            <wps:cNvPr id="11" name="Rectangle 15"/>
+                            <wps:cNvSpPr/>
+                            <wps:spPr>
+                              <a:xfrm>
+                                <a:off x="0" y="0"/>
+                                <a:ext cx="91440" cy="365760"/>
+                              </a:xfrm>
+                              <a:prstGeom prst="rect">
+                                <a:avLst/>
+                              </a:prstGeom>
+                              <a:solidFill>
+                                <a:schemeClr val="tx1">
+                                  <a:lumMod val="50000"/>
+                                  <a:lumOff val="50000"/>
+                                </a:schemeClr>
+                              </a:solidFill>
+                              <a:ln>
+                                <a:noFill/>
+                              </a:ln>
+                            </wps:spPr>
+                            <wps:style>
+                              <a:lnRef idx="2">
+                                <a:schemeClr val="accent1">
+                                  <a:shade val="50000"/>
+                                </a:schemeClr>
+                              </a:lnRef>
+                              <a:fillRef idx="1">
+                                <a:schemeClr val="accent1"/>
+                              </a:fillRef>
+                              <a:effectRef idx="0">
+                                <a:schemeClr val="accent1"/>
+                              </a:effectRef>
+                              <a:fontRef idx="minor">
+                                <a:schemeClr val="lt1"/>
+                              </a:fontRef>
+                            </wps:style>
+                            <wps:bodyPr rot="0" spcFirstLastPara="0" vertOverflow="overflow" horzOverflow="overflow" vert="horz" wrap="square" lIns="91440" tIns="45720" rIns="91440" bIns="45720" numCol="1" spcCol="0" rtlCol="0" fromWordArt="0" anchor="ctr" anchorCtr="0" forceAA="0" compatLnSpc="1">
+                              <a:prstTxWarp prst="textNoShape">
+                                <a:avLst/>
+                              </a:prstTxWarp>
+                              <a:noAutofit/>
+                            </wps:bodyPr>
+                          </wps:wsp>
+                          <wps:wsp>
+                            <wps:cNvPr id="12" name="Rectangle 16"/>
+                            <wps:cNvSpPr/>
+                            <wps:spPr>
+                              <a:xfrm>
+                                <a:off x="533400" y="22860"/>
+                                <a:ext cx="91440" cy="320040"/>
+                              </a:xfrm>
+                              <a:prstGeom prst="rect">
+                                <a:avLst/>
+                              </a:prstGeom>
+                              <a:solidFill>
+                                <a:schemeClr val="tx1">
+                                  <a:lumMod val="50000"/>
+                                  <a:lumOff val="50000"/>
+                                </a:schemeClr>
+                              </a:solidFill>
+                              <a:ln>
+                                <a:noFill/>
+                              </a:ln>
+                            </wps:spPr>
+                            <wps:style>
+                              <a:lnRef idx="2">
+                                <a:schemeClr val="accent1">
+                                  <a:shade val="50000"/>
+                                </a:schemeClr>
+                              </a:lnRef>
+                              <a:fillRef idx="1">
+                                <a:schemeClr val="accent1"/>
+                              </a:fillRef>
+                              <a:effectRef idx="0">
+                                <a:schemeClr val="accent1"/>
+                              </a:effectRef>
+                              <a:fontRef idx="minor">
+                                <a:schemeClr val="lt1"/>
+                              </a:fontRef>
+                            </wps:style>
+                            <wps:bodyPr rot="0" spcFirstLastPara="0" vertOverflow="overflow" horzOverflow="overflow" vert="horz" wrap="square" lIns="91440" tIns="45720" rIns="91440" bIns="45720" numCol="1" spcCol="0" rtlCol="0" fromWordArt="0" anchor="ctr" anchorCtr="0" forceAA="0" compatLnSpc="1">
+                              <a:prstTxWarp prst="textNoShape">
+                                <a:avLst/>
+                              </a:prstTxWarp>
+                              <a:noAutofit/>
+                            </wps:bodyPr>
+                          </wps:wsp>
+                          <wps:wsp>
+                            <wps:cNvPr id="13" name="Rectangle 17"/>
+                            <wps:cNvSpPr/>
+                            <wps:spPr>
+                              <a:xfrm>
+                                <a:off x="175260" y="22860"/>
+                                <a:ext cx="91440" cy="320040"/>
+                              </a:xfrm>
+                              <a:prstGeom prst="rect">
+                                <a:avLst/>
+                              </a:prstGeom>
+                              <a:solidFill>
+                                <a:schemeClr val="tx1">
+                                  <a:lumMod val="50000"/>
+                                  <a:lumOff val="50000"/>
+                                </a:schemeClr>
+                              </a:solidFill>
+                              <a:ln>
+                                <a:noFill/>
+                              </a:ln>
+                            </wps:spPr>
+                            <wps:style>
+                              <a:lnRef idx="2">
+                                <a:schemeClr val="accent1">
+                                  <a:shade val="50000"/>
+                                </a:schemeClr>
+                              </a:lnRef>
+                              <a:fillRef idx="1">
+                                <a:schemeClr val="accent1"/>
+                              </a:fillRef>
+                              <a:effectRef idx="0">
+                                <a:schemeClr val="accent1"/>
+                              </a:effectRef>
+                              <a:fontRef idx="minor">
+                                <a:schemeClr val="lt1"/>
+                              </a:fontRef>
+                            </wps:style>
+                            <wps:bodyPr rot="0" spcFirstLastPara="0" vertOverflow="overflow" horzOverflow="overflow" vert="horz" wrap="square" lIns="91440" tIns="45720" rIns="91440" bIns="45720" numCol="1" spcCol="0" rtlCol="0" fromWordArt="0" anchor="ctr" anchorCtr="0" forceAA="0" compatLnSpc="1">
+                              <a:prstTxWarp prst="textNoShape">
+                                <a:avLst/>
+                              </a:prstTxWarp>
+                              <a:noAutofit/>
+                            </wps:bodyPr>
+                          </wps:wsp>
+                          <wps:wsp>
+                            <wps:cNvPr id="14" name="Rectangle 18"/>
+                            <wps:cNvSpPr/>
+                            <wps:spPr>
+                              <a:xfrm>
+                                <a:off x="354330" y="22860"/>
+                                <a:ext cx="91440" cy="320040"/>
+                              </a:xfrm>
+                              <a:prstGeom prst="rect">
+                                <a:avLst/>
+                              </a:prstGeom>
+                              <a:solidFill>
+                                <a:schemeClr val="tx1">
+                                  <a:lumMod val="50000"/>
+                                  <a:lumOff val="50000"/>
+                                </a:schemeClr>
+                              </a:solidFill>
+                              <a:ln>
+                                <a:noFill/>
+                              </a:ln>
+                            </wps:spPr>
+                            <wps:style>
+                              <a:lnRef idx="2">
+                                <a:schemeClr val="accent1">
+                                  <a:shade val="50000"/>
+                                </a:schemeClr>
+                              </a:lnRef>
+                              <a:fillRef idx="1">
+                                <a:schemeClr val="accent1"/>
+                              </a:fillRef>
+                              <a:effectRef idx="0">
+                                <a:schemeClr val="accent1"/>
+                              </a:effectRef>
+                              <a:fontRef idx="minor">
+                                <a:schemeClr val="lt1"/>
+                              </a:fontRef>
+                            </wps:style>
+                            <wps:bodyPr rot="0" spcFirstLastPara="0" vertOverflow="overflow" horzOverflow="overflow" vert="horz" wrap="square" lIns="91440" tIns="45720" rIns="91440" bIns="45720" numCol="1" spcCol="0" rtlCol="0" fromWordArt="0" anchor="ctr" anchorCtr="0" forceAA="0" compatLnSpc="1">
+                              <a:prstTxWarp prst="textNoShape">
+                                <a:avLst/>
+                              </a:prstTxWarp>
+                              <a:noAutofit/>
+                            </wps:bodyPr>
+                          </wps:wsp>
+                          <wps:wsp>
+                            <wps:cNvPr id="21" name="Rectangle 19"/>
+                            <wps:cNvSpPr/>
+                            <wps:spPr>
+                              <a:xfrm>
+                                <a:off x="800100" y="0"/>
+                                <a:ext cx="91440" cy="365760"/>
+                              </a:xfrm>
+                              <a:prstGeom prst="rect">
+                                <a:avLst/>
+                              </a:prstGeom>
+                              <a:solidFill>
+                                <a:schemeClr val="tx1">
+                                  <a:lumMod val="50000"/>
+                                  <a:lumOff val="50000"/>
+                                </a:schemeClr>
+                              </a:solidFill>
+                              <a:ln>
+                                <a:noFill/>
+                              </a:ln>
+                            </wps:spPr>
+                            <wps:style>
+                              <a:lnRef idx="2">
+                                <a:schemeClr val="accent1">
+                                  <a:shade val="50000"/>
+                                </a:schemeClr>
+                              </a:lnRef>
+                              <a:fillRef idx="1">
+                                <a:schemeClr val="accent1"/>
+                              </a:fillRef>
+                              <a:effectRef idx="0">
+                                <a:schemeClr val="accent1"/>
+                              </a:effectRef>
+                              <a:fontRef idx="minor">
+                                <a:schemeClr val="lt1"/>
+                              </a:fontRef>
+                            </wps:style>
+                            <wps:bodyPr rot="0" spcFirstLastPara="0" vertOverflow="overflow" horzOverflow="overflow" vert="horz" wrap="square" lIns="91440" tIns="45720" rIns="91440" bIns="45720" numCol="1" spcCol="0" rtlCol="0" fromWordArt="0" anchor="ctr" anchorCtr="0" forceAA="0" compatLnSpc="1">
+                              <a:prstTxWarp prst="textNoShape">
+                                <a:avLst/>
+                              </a:prstTxWarp>
+                              <a:noAutofit/>
+                            </wps:bodyPr>
+                          </wps:wsp>
+                        </wpg:grpSp>
+                      </wpg:grpSp>
+                    </wpg:wgp>
+                  </a:graphicData>
+                </a:graphic>
+              </wp:anchor>
+            </w:drawing>
+          </mc:Choice>
+          <mc:Fallback>
+            <w:pict>
+              <v:group w14:anchorId="52CB56BF" id="1/8 W" o:spid="_x0000_s1026" style="position:absolute;margin-left:38.4pt;margin-top:-34.3pt;width:21.45pt;height:4.3pt;z-index:251589632" coordsize="272562,54864" o:gfxdata="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">
+                <v:line id="Straight Connector 65" o:spid="_x0000_s1027" style="position:absolute;visibility:visible;mso-wrap-style:square" from="0,27432" to="272562,27432" o:connectortype="straight" o:gfxdata="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" strokecolor="black [3040]"/>
+                <v:group id="Group 2" o:spid="_x0000_s1028" style="position:absolute;left:82296;width:109728;height:54864" coordsize="109728,45720" o:gfxdata="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">
+                  <v:group id="Group 11" o:spid="_x0000_s1029" style="position:absolute;width:109728;height:45720" coordsize="10896,3657" o:gfxdata="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">
+                    <v:roundrect id="Rounded Rectangle 12" o:spid="_x0000_s1030" style="position:absolute;width:2743;height:3657;visibility:visible;mso-wrap-style:square;v-text-anchor:middle" arcsize="17704f" o:gfxdata="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" fillcolor="black [3213]" stroked="f" strokeweight="2pt"/>
+                    <v:roundrect id="Rounded Rectangle 13" o:spid="_x0000_s1031" style="position:absolute;left:8153;width:2743;height:3657;visibility:visible;mso-wrap-style:square;v-text-anchor:middle" arcsize="19585f" o:gfxdata="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" fillcolor="black [3213]" stroked="f" strokeweight="2pt"/>
+                    <v:rect id="Rectangle 14" o:spid="_x0000_s1032" style="position:absolute;left:2133;top:228;width:6648;height:3201;visibility:visible;mso-wrap-style:square;v-text-anchor:middle" o:gfxdata="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" fillcolor="black [3213]" stroked="f" strokeweight="2pt"/>
+                  </v:group>
+                  <v:group id="Group 10" o:spid="_x0000_s1033" style="position:absolute;left:9144;width:89777;height:45720" coordsize="8915,3657" o:gfxdata="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">
+                    <v:rect id="Rectangle 15" o:spid="_x0000_s1034" style="position:absolute;width:914;height:3657;visibility:visible;mso-wrap-style:square;v-text-anchor:middle" o:gfxdata="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" fillcolor="gray [1629]" stroked="f" strokeweight="2pt"/>
+                    <v:rect id="Rectangle 16" o:spid="_x0000_s1035" style="position:absolute;left:5334;top:228;width:914;height:3201;visibility:visible;mso-wrap-style:square;v-text-anchor:middle" o:gfxdata="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" fillcolor="gray [1629]" stroked="f" strokeweight="2pt"/>
+                    <v:rect id="Rectangle 17" o:spid="_x0000_s1036" style="position:absolute;left:1752;top:228;width:915;height:3201;visibility:visible;mso-wrap-style:square;v-text-anchor:middle" o:gfxdata="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" fillcolor="gray [1629]" stroked="f" strokeweight="2pt"/>
+                    <v:rect id="Rectangle 18" o:spid="_x0000_s1037" style="position:absolute;left:3543;top:228;width:914;height:3201;visibility:visible;mso-wrap-style:square;v-text-anchor:middle" o:gfxdata="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" fillcolor="gray [1629]" stroked="f" strokeweight="2pt"/>
+                    <v:rect id="Rectangle 19" o:spid="_x0000_s1038" style="position:absolute;left:8001;width:914;height:3657;visibility:visible;mso-wrap-style:square;v-text-anchor:middle" o:gfxdata="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" fillcolor="gray [1629]" stroked="f" strokeweight="2pt"/>
                   </v:group>
                 </v:group>
               </v:group>
@@ -1568,957 +2518,7 @@
         <mc:AlternateContent>
           <mc:Choice Requires="wpg">
             <w:drawing>
-              <wp:anchor distT="0" distB="0" distL="114300" distR="114300" simplePos="0" relativeHeight="251589632" behindDoc="0" locked="0" layoutInCell="1" allowOverlap="1">
-                <wp:simplePos x="0" y="0"/>
-                <wp:positionH relativeFrom="column">
-                  <wp:posOffset>487045</wp:posOffset>
-                </wp:positionH>
-                <wp:positionV relativeFrom="paragraph">
-                  <wp:posOffset>-436245</wp:posOffset>
-                </wp:positionV>
-                <wp:extent cx="272562" cy="45720"/>
-                <wp:effectExtent l="0" t="0" r="32385" b="0"/>
-                <wp:wrapNone/>
-                <wp:docPr id="78" name="1/8 W"/>
-                <wp:cNvGraphicFramePr/>
-                <a:graphic xmlns:a="http://schemas.openxmlformats.org/drawingml/2006/main">
-                  <a:graphicData uri="http://schemas.microsoft.com/office/word/2010/wordprocessingGroup">
-                    <wpg:wgp>
-                      <wpg:cNvGrpSpPr/>
-                      <wpg:grpSpPr>
-                        <a:xfrm>
-                          <a:off x="0" y="0"/>
-                          <a:ext cx="272562" cy="45720"/>
-                          <a:chOff x="0" y="0"/>
-                          <a:chExt cx="272562" cy="45720"/>
-                        </a:xfrm>
-                      </wpg:grpSpPr>
-                      <wps:wsp>
-                        <wps:cNvPr id="65" name="Straight Connector 65"/>
-                        <wps:cNvCnPr/>
-                        <wps:spPr>
-                          <a:xfrm>
-                            <a:off x="0" y="20516"/>
-                            <a:ext cx="272562" cy="0"/>
-                          </a:xfrm>
-                          <a:prstGeom prst="line">
-                            <a:avLst/>
-                          </a:prstGeom>
-                        </wps:spPr>
-                        <wps:style>
-                          <a:lnRef idx="1">
-                            <a:schemeClr val="dk1"/>
-                          </a:lnRef>
-                          <a:fillRef idx="0">
-                            <a:schemeClr val="dk1"/>
-                          </a:fillRef>
-                          <a:effectRef idx="0">
-                            <a:schemeClr val="dk1"/>
-                          </a:effectRef>
-                          <a:fontRef idx="minor">
-                            <a:schemeClr val="tx1"/>
-                          </a:fontRef>
-                        </wps:style>
-                        <wps:bodyPr/>
-                      </wps:wsp>
-                      <wpg:grpSp>
-                        <wpg:cNvPr id="5" name="Group 5"/>
-                        <wpg:cNvGrpSpPr/>
-                        <wpg:grpSpPr>
-                          <a:xfrm>
-                            <a:off x="82062" y="0"/>
-                            <a:ext cx="109728" cy="45720"/>
-                            <a:chOff x="594360" y="0"/>
-                            <a:chExt cx="1089660" cy="365760"/>
-                          </a:xfrm>
-                        </wpg:grpSpPr>
-                        <wpg:grpSp>
-                          <wpg:cNvPr id="6" name="Group 11"/>
-                          <wpg:cNvGrpSpPr/>
-                          <wpg:grpSpPr>
-                            <a:xfrm>
-                              <a:off x="594360" y="0"/>
-                              <a:ext cx="1089660" cy="365760"/>
-                              <a:chOff x="0" y="0"/>
-                              <a:chExt cx="1089660" cy="365760"/>
-                            </a:xfrm>
-                          </wpg:grpSpPr>
-                          <wps:wsp>
-                            <wps:cNvPr id="7" name="Rounded Rectangle 12"/>
-                            <wps:cNvSpPr/>
-                            <wps:spPr>
-                              <a:xfrm>
-                                <a:off x="0" y="0"/>
-                                <a:ext cx="274320" cy="365760"/>
-                              </a:xfrm>
-                              <a:prstGeom prst="roundRect">
-                                <a:avLst>
-                                  <a:gd name="adj" fmla="val 27012"/>
-                                </a:avLst>
-                              </a:prstGeom>
-                              <a:solidFill>
-                                <a:schemeClr val="tx1"/>
-                              </a:solidFill>
-                              <a:ln>
-                                <a:noFill/>
-                              </a:ln>
-                            </wps:spPr>
-                            <wps:style>
-                              <a:lnRef idx="2">
-                                <a:schemeClr val="accent1">
-                                  <a:shade val="50000"/>
-                                </a:schemeClr>
-                              </a:lnRef>
-                              <a:fillRef idx="1">
-                                <a:schemeClr val="accent1"/>
-                              </a:fillRef>
-                              <a:effectRef idx="0">
-                                <a:schemeClr val="accent1"/>
-                              </a:effectRef>
-                              <a:fontRef idx="minor">
-                                <a:schemeClr val="lt1"/>
-                              </a:fontRef>
-                            </wps:style>
-                            <wps:bodyPr rot="0" spcFirstLastPara="0" vertOverflow="overflow" horzOverflow="overflow" vert="horz" wrap="square" lIns="91440" tIns="45720" rIns="91440" bIns="45720" numCol="1" spcCol="0" rtlCol="0" fromWordArt="0" anchor="ctr" anchorCtr="0" forceAA="0" compatLnSpc="1">
-                              <a:prstTxWarp prst="textNoShape">
-                                <a:avLst/>
-                              </a:prstTxWarp>
-                              <a:noAutofit/>
-                            </wps:bodyPr>
-                          </wps:wsp>
-                          <wps:wsp>
-                            <wps:cNvPr id="8" name="Rounded Rectangle 13"/>
-                            <wps:cNvSpPr/>
-                            <wps:spPr>
-                              <a:xfrm>
-                                <a:off x="815340" y="0"/>
-                                <a:ext cx="274320" cy="365760"/>
-                              </a:xfrm>
-                              <a:prstGeom prst="roundRect">
-                                <a:avLst>
-                                  <a:gd name="adj" fmla="val 29885"/>
-                                </a:avLst>
-                              </a:prstGeom>
-                              <a:solidFill>
-                                <a:schemeClr val="tx1"/>
-                              </a:solidFill>
-                              <a:ln>
-                                <a:noFill/>
-                              </a:ln>
-                            </wps:spPr>
-                            <wps:style>
-                              <a:lnRef idx="2">
-                                <a:schemeClr val="accent1">
-                                  <a:shade val="50000"/>
-                                </a:schemeClr>
-                              </a:lnRef>
-                              <a:fillRef idx="1">
-                                <a:schemeClr val="accent1"/>
-                              </a:fillRef>
-                              <a:effectRef idx="0">
-                                <a:schemeClr val="accent1"/>
-                              </a:effectRef>
-                              <a:fontRef idx="minor">
-                                <a:schemeClr val="lt1"/>
-                              </a:fontRef>
-                            </wps:style>
-                            <wps:bodyPr rot="0" spcFirstLastPara="0" vertOverflow="overflow" horzOverflow="overflow" vert="horz" wrap="square" lIns="91440" tIns="45720" rIns="91440" bIns="45720" numCol="1" spcCol="0" rtlCol="0" fromWordArt="0" anchor="ctr" anchorCtr="0" forceAA="0" compatLnSpc="1">
-                              <a:prstTxWarp prst="textNoShape">
-                                <a:avLst/>
-                              </a:prstTxWarp>
-                              <a:noAutofit/>
-                            </wps:bodyPr>
-                          </wps:wsp>
-                          <wps:wsp>
-                            <wps:cNvPr id="9" name="Rectangle 14"/>
-                            <wps:cNvSpPr/>
-                            <wps:spPr>
-                              <a:xfrm>
-                                <a:off x="213360" y="22860"/>
-                                <a:ext cx="664780" cy="320040"/>
-                              </a:xfrm>
-                              <a:prstGeom prst="rect">
-                                <a:avLst/>
-                              </a:prstGeom>
-                              <a:solidFill>
-                                <a:schemeClr val="tx1"/>
-                              </a:solidFill>
-                              <a:ln>
-                                <a:noFill/>
-                              </a:ln>
-                            </wps:spPr>
-                            <wps:style>
-                              <a:lnRef idx="2">
-                                <a:schemeClr val="accent1">
-                                  <a:shade val="50000"/>
-                                </a:schemeClr>
-                              </a:lnRef>
-                              <a:fillRef idx="1">
-                                <a:schemeClr val="accent1"/>
-                              </a:fillRef>
-                              <a:effectRef idx="0">
-                                <a:schemeClr val="accent1"/>
-                              </a:effectRef>
-                              <a:fontRef idx="minor">
-                                <a:schemeClr val="lt1"/>
-                              </a:fontRef>
-                            </wps:style>
-                            <wps:bodyPr rot="0" spcFirstLastPara="0" vertOverflow="overflow" horzOverflow="overflow" vert="horz" wrap="square" lIns="91440" tIns="45720" rIns="91440" bIns="45720" numCol="1" spcCol="0" rtlCol="0" fromWordArt="0" anchor="ctr" anchorCtr="0" forceAA="0" compatLnSpc="1">
-                              <a:prstTxWarp prst="textNoShape">
-                                <a:avLst/>
-                              </a:prstTxWarp>
-                              <a:noAutofit/>
-                            </wps:bodyPr>
-                          </wps:wsp>
-                        </wpg:grpSp>
-                        <wpg:grpSp>
-                          <wpg:cNvPr id="10" name="Group 10"/>
-                          <wpg:cNvGrpSpPr/>
-                          <wpg:grpSpPr>
-                            <a:xfrm>
-                              <a:off x="685800" y="0"/>
-                              <a:ext cx="891540" cy="365760"/>
-                              <a:chOff x="0" y="0"/>
-                              <a:chExt cx="891540" cy="365760"/>
-                            </a:xfrm>
-                          </wpg:grpSpPr>
-                          <wps:wsp>
-                            <wps:cNvPr id="11" name="Rectangle 15"/>
-                            <wps:cNvSpPr/>
-                            <wps:spPr>
-                              <a:xfrm>
-                                <a:off x="0" y="0"/>
-                                <a:ext cx="91440" cy="365760"/>
-                              </a:xfrm>
-                              <a:prstGeom prst="rect">
-                                <a:avLst/>
-                              </a:prstGeom>
-                              <a:solidFill>
-                                <a:schemeClr val="tx1">
-                                  <a:lumMod val="50000"/>
-                                  <a:lumOff val="50000"/>
-                                </a:schemeClr>
-                              </a:solidFill>
-                              <a:ln>
-                                <a:noFill/>
-                              </a:ln>
-                            </wps:spPr>
-                            <wps:style>
-                              <a:lnRef idx="2">
-                                <a:schemeClr val="accent1">
-                                  <a:shade val="50000"/>
-                                </a:schemeClr>
-                              </a:lnRef>
-                              <a:fillRef idx="1">
-                                <a:schemeClr val="accent1"/>
-                              </a:fillRef>
-                              <a:effectRef idx="0">
-                                <a:schemeClr val="accent1"/>
-                              </a:effectRef>
-                              <a:fontRef idx="minor">
-                                <a:schemeClr val="lt1"/>
-                              </a:fontRef>
-                            </wps:style>
-                            <wps:bodyPr rot="0" spcFirstLastPara="0" vertOverflow="overflow" horzOverflow="overflow" vert="horz" wrap="square" lIns="91440" tIns="45720" rIns="91440" bIns="45720" numCol="1" spcCol="0" rtlCol="0" fromWordArt="0" anchor="ctr" anchorCtr="0" forceAA="0" compatLnSpc="1">
-                              <a:prstTxWarp prst="textNoShape">
-                                <a:avLst/>
-                              </a:prstTxWarp>
-                              <a:noAutofit/>
-                            </wps:bodyPr>
-                          </wps:wsp>
-                          <wps:wsp>
-                            <wps:cNvPr id="12" name="Rectangle 16"/>
-                            <wps:cNvSpPr/>
-                            <wps:spPr>
-                              <a:xfrm>
-                                <a:off x="533400" y="22860"/>
-                                <a:ext cx="91440" cy="320040"/>
-                              </a:xfrm>
-                              <a:prstGeom prst="rect">
-                                <a:avLst/>
-                              </a:prstGeom>
-                              <a:solidFill>
-                                <a:schemeClr val="tx1">
-                                  <a:lumMod val="50000"/>
-                                  <a:lumOff val="50000"/>
-                                </a:schemeClr>
-                              </a:solidFill>
-                              <a:ln>
-                                <a:noFill/>
-                              </a:ln>
-                            </wps:spPr>
-                            <wps:style>
-                              <a:lnRef idx="2">
-                                <a:schemeClr val="accent1">
-                                  <a:shade val="50000"/>
-                                </a:schemeClr>
-                              </a:lnRef>
-                              <a:fillRef idx="1">
-                                <a:schemeClr val="accent1"/>
-                              </a:fillRef>
-                              <a:effectRef idx="0">
-                                <a:schemeClr val="accent1"/>
-                              </a:effectRef>
-                              <a:fontRef idx="minor">
-                                <a:schemeClr val="lt1"/>
-                              </a:fontRef>
-                            </wps:style>
-                            <wps:bodyPr rot="0" spcFirstLastPara="0" vertOverflow="overflow" horzOverflow="overflow" vert="horz" wrap="square" lIns="91440" tIns="45720" rIns="91440" bIns="45720" numCol="1" spcCol="0" rtlCol="0" fromWordArt="0" anchor="ctr" anchorCtr="0" forceAA="0" compatLnSpc="1">
-                              <a:prstTxWarp prst="textNoShape">
-                                <a:avLst/>
-                              </a:prstTxWarp>
-                              <a:noAutofit/>
-                            </wps:bodyPr>
-                          </wps:wsp>
-                          <wps:wsp>
-                            <wps:cNvPr id="13" name="Rectangle 17"/>
-                            <wps:cNvSpPr/>
-                            <wps:spPr>
-                              <a:xfrm>
-                                <a:off x="175260" y="22860"/>
-                                <a:ext cx="91440" cy="320040"/>
-                              </a:xfrm>
-                              <a:prstGeom prst="rect">
-                                <a:avLst/>
-                              </a:prstGeom>
-                              <a:solidFill>
-                                <a:schemeClr val="tx1">
-                                  <a:lumMod val="50000"/>
-                                  <a:lumOff val="50000"/>
-                                </a:schemeClr>
-                              </a:solidFill>
-                              <a:ln>
-                                <a:noFill/>
-                              </a:ln>
-                            </wps:spPr>
-                            <wps:style>
-                              <a:lnRef idx="2">
-                                <a:schemeClr val="accent1">
-                                  <a:shade val="50000"/>
-                                </a:schemeClr>
-                              </a:lnRef>
-                              <a:fillRef idx="1">
-                                <a:schemeClr val="accent1"/>
-                              </a:fillRef>
-                              <a:effectRef idx="0">
-                                <a:schemeClr val="accent1"/>
-                              </a:effectRef>
-                              <a:fontRef idx="minor">
-                                <a:schemeClr val="lt1"/>
-                              </a:fontRef>
-                            </wps:style>
-                            <wps:bodyPr rot="0" spcFirstLastPara="0" vertOverflow="overflow" horzOverflow="overflow" vert="horz" wrap="square" lIns="91440" tIns="45720" rIns="91440" bIns="45720" numCol="1" spcCol="0" rtlCol="0" fromWordArt="0" anchor="ctr" anchorCtr="0" forceAA="0" compatLnSpc="1">
-                              <a:prstTxWarp prst="textNoShape">
-                                <a:avLst/>
-                              </a:prstTxWarp>
-                              <a:noAutofit/>
-                            </wps:bodyPr>
-                          </wps:wsp>
-                          <wps:wsp>
-                            <wps:cNvPr id="14" name="Rectangle 18"/>
-                            <wps:cNvSpPr/>
-                            <wps:spPr>
-                              <a:xfrm>
-                                <a:off x="354330" y="22860"/>
-                                <a:ext cx="91440" cy="320040"/>
-                              </a:xfrm>
-                              <a:prstGeom prst="rect">
-                                <a:avLst/>
-                              </a:prstGeom>
-                              <a:solidFill>
-                                <a:schemeClr val="tx1">
-                                  <a:lumMod val="50000"/>
-                                  <a:lumOff val="50000"/>
-                                </a:schemeClr>
-                              </a:solidFill>
-                              <a:ln>
-                                <a:noFill/>
-                              </a:ln>
-                            </wps:spPr>
-                            <wps:style>
-                              <a:lnRef idx="2">
-                                <a:schemeClr val="accent1">
-                                  <a:shade val="50000"/>
-                                </a:schemeClr>
-                              </a:lnRef>
-                              <a:fillRef idx="1">
-                                <a:schemeClr val="accent1"/>
-                              </a:fillRef>
-                              <a:effectRef idx="0">
-                                <a:schemeClr val="accent1"/>
-                              </a:effectRef>
-                              <a:fontRef idx="minor">
-                                <a:schemeClr val="lt1"/>
-                              </a:fontRef>
-                            </wps:style>
-                            <wps:bodyPr rot="0" spcFirstLastPara="0" vertOverflow="overflow" horzOverflow="overflow" vert="horz" wrap="square" lIns="91440" tIns="45720" rIns="91440" bIns="45720" numCol="1" spcCol="0" rtlCol="0" fromWordArt="0" anchor="ctr" anchorCtr="0" forceAA="0" compatLnSpc="1">
-                              <a:prstTxWarp prst="textNoShape">
-                                <a:avLst/>
-                              </a:prstTxWarp>
-                              <a:noAutofit/>
-                            </wps:bodyPr>
-                          </wps:wsp>
-                          <wps:wsp>
-                            <wps:cNvPr id="21" name="Rectangle 19"/>
-                            <wps:cNvSpPr/>
-                            <wps:spPr>
-                              <a:xfrm>
-                                <a:off x="800100" y="0"/>
-                                <a:ext cx="91440" cy="365760"/>
-                              </a:xfrm>
-                              <a:prstGeom prst="rect">
-                                <a:avLst/>
-                              </a:prstGeom>
-                              <a:solidFill>
-                                <a:schemeClr val="tx1">
-                                  <a:lumMod val="50000"/>
-                                  <a:lumOff val="50000"/>
-                                </a:schemeClr>
-                              </a:solidFill>
-                              <a:ln>
-                                <a:noFill/>
-                              </a:ln>
-                            </wps:spPr>
-                            <wps:style>
-                              <a:lnRef idx="2">
-                                <a:schemeClr val="accent1">
-                                  <a:shade val="50000"/>
-                                </a:schemeClr>
-                              </a:lnRef>
-                              <a:fillRef idx="1">
-                                <a:schemeClr val="accent1"/>
-                              </a:fillRef>
-                              <a:effectRef idx="0">
-                                <a:schemeClr val="accent1"/>
-                              </a:effectRef>
-                              <a:fontRef idx="minor">
-                                <a:schemeClr val="lt1"/>
-                              </a:fontRef>
-                            </wps:style>
-                            <wps:bodyPr rot="0" spcFirstLastPara="0" vertOverflow="overflow" horzOverflow="overflow" vert="horz" wrap="square" lIns="91440" tIns="45720" rIns="91440" bIns="45720" numCol="1" spcCol="0" rtlCol="0" fromWordArt="0" anchor="ctr" anchorCtr="0" forceAA="0" compatLnSpc="1">
-                              <a:prstTxWarp prst="textNoShape">
-                                <a:avLst/>
-                              </a:prstTxWarp>
-                              <a:noAutofit/>
-                            </wps:bodyPr>
-                          </wps:wsp>
-                        </wpg:grpSp>
-                      </wpg:grpSp>
-                    </wpg:wgp>
-                  </a:graphicData>
-                </a:graphic>
-              </wp:anchor>
-            </w:drawing>
-          </mc:Choice>
-          <mc:Fallback>
-            <w:pict>
-              <v:group w14:anchorId="04BA6F50" id="1/8 W" o:spid="_x0000_s1026" style="position:absolute;margin-left:38.35pt;margin-top:-34.35pt;width:21.45pt;height:3.6pt;z-index:251589632" coordsize="272562,45720" o:gfxdata="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">
-                <v:line id="Straight Connector 65" o:spid="_x0000_s1027" style="position:absolute;visibility:visible;mso-wrap-style:square" from="0,20516" to="272562,20516" o:connectortype="straight" o:gfxdata="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" strokecolor="black [3040]"/>
-                <v:group id="Group 5" o:spid="_x0000_s1028" style="position:absolute;left:82062;width:109728;height:45720" coordorigin="5943" coordsize="10896,3657" o:gfxdata="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">
-                  <v:group id="Group 11" o:spid="_x0000_s1029" style="position:absolute;left:5943;width:10897;height:3657" coordsize="10896,3657" o:gfxdata="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">
-                    <v:roundrect id="Rounded Rectangle 12" o:spid="_x0000_s1030" style="position:absolute;width:2743;height:3657;visibility:visible;mso-wrap-style:square;v-text-anchor:middle" arcsize="17704f" o:gfxdata="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" fillcolor="black [3213]" stroked="f" strokeweight="2pt"/>
-                    <v:roundrect id="Rounded Rectangle 13" o:spid="_x0000_s1031" style="position:absolute;left:8153;width:2743;height:3657;visibility:visible;mso-wrap-style:square;v-text-anchor:middle" arcsize="19585f" o:gfxdata="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" fillcolor="black [3213]" stroked="f" strokeweight="2pt"/>
-                    <v:rect id="Rectangle 14" o:spid="_x0000_s1032" style="position:absolute;left:2133;top:228;width:6648;height:3201;visibility:visible;mso-wrap-style:square;v-text-anchor:middle" o:gfxdata="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" fillcolor="black [3213]" stroked="f" strokeweight="2pt"/>
-                  </v:group>
-                  <v:group id="Group 10" o:spid="_x0000_s1033" style="position:absolute;left:6858;width:8915;height:3657" coordsize="8915,3657" o:gfxdata="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">
-                    <v:rect id="Rectangle 15" o:spid="_x0000_s1034" style="position:absolute;width:914;height:3657;visibility:visible;mso-wrap-style:square;v-text-anchor:middle" o:gfxdata="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" fillcolor="gray [1629]" stroked="f" strokeweight="2pt"/>
-                    <v:rect id="Rectangle 16" o:spid="_x0000_s1035" style="position:absolute;left:5334;top:228;width:914;height:3201;visibility:visible;mso-wrap-style:square;v-text-anchor:middle" o:gfxdata="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" fillcolor="gray [1629]" stroked="f" strokeweight="2pt"/>
-                    <v:rect id="Rectangle 17" o:spid="_x0000_s1036" style="position:absolute;left:1752;top:228;width:915;height:3201;visibility:visible;mso-wrap-style:square;v-text-anchor:middle" o:gfxdata="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" fillcolor="gray [1629]" stroked="f" strokeweight="2pt"/>
-                    <v:rect id="Rectangle 18" o:spid="_x0000_s1037" style="position:absolute;left:3543;top:228;width:914;height:3201;visibility:visible;mso-wrap-style:square;v-text-anchor:middle" o:gfxdata="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" fillcolor="gray [1629]" stroked="f" strokeweight="2pt"/>
-                    <v:rect id="Rectangle 19" o:spid="_x0000_s1038" style="position:absolute;left:8001;width:914;height:3657;visibility:visible;mso-wrap-style:square;v-text-anchor:middle" o:gfxdata="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" fillcolor="gray [1629]" stroked="f" strokeweight="2pt"/>
-                  </v:group>
-                </v:group>
-              </v:group>
-            </w:pict>
-          </mc:Fallback>
-        </mc:AlternateContent>
-      </w:r>
-      <w:r>
-        <w:rPr>
-          <w:rFonts w:ascii="Times New Roman" w:hAnsi="Times New Roman" w:cs="Times New Roman"/>
-          <w:noProof/>
-          <w:sz w:val="24"/>
-          <w:szCs w:val="24"/>
-        </w:rPr>
-        <mc:AlternateContent>
-          <mc:Choice Requires="wpg">
-            <w:drawing>
-              <wp:anchor distT="0" distB="0" distL="114300" distR="114300" simplePos="0" relativeHeight="251588608" behindDoc="0" locked="0" layoutInCell="1" allowOverlap="1">
-                <wp:simplePos x="0" y="0"/>
-                <wp:positionH relativeFrom="column">
-                  <wp:posOffset>440055</wp:posOffset>
-                </wp:positionH>
-                <wp:positionV relativeFrom="paragraph">
-                  <wp:posOffset>-304800</wp:posOffset>
-                </wp:positionV>
-                <wp:extent cx="365760" cy="91440"/>
-                <wp:effectExtent l="0" t="0" r="34290" b="3810"/>
-                <wp:wrapNone/>
-                <wp:docPr id="77" name="1/4 W"/>
-                <wp:cNvGraphicFramePr/>
-                <a:graphic xmlns:a="http://schemas.openxmlformats.org/drawingml/2006/main">
-                  <a:graphicData uri="http://schemas.microsoft.com/office/word/2010/wordprocessingGroup">
-                    <wpg:wgp>
-                      <wpg:cNvGrpSpPr/>
-                      <wpg:grpSpPr>
-                        <a:xfrm>
-                          <a:off x="0" y="0"/>
-                          <a:ext cx="365760" cy="91440"/>
-                          <a:chOff x="0" y="0"/>
-                          <a:chExt cx="365760" cy="91440"/>
-                        </a:xfrm>
-                      </wpg:grpSpPr>
-                      <wps:wsp>
-                        <wps:cNvPr id="66" name="Straight Connector 66"/>
-                        <wps:cNvCnPr/>
-                        <wps:spPr>
-                          <a:xfrm>
-                            <a:off x="0" y="46892"/>
-                            <a:ext cx="365760" cy="0"/>
-                          </a:xfrm>
-                          <a:prstGeom prst="line">
-                            <a:avLst/>
-                          </a:prstGeom>
-                        </wps:spPr>
-                        <wps:style>
-                          <a:lnRef idx="1">
-                            <a:schemeClr val="dk1"/>
-                          </a:lnRef>
-                          <a:fillRef idx="0">
-                            <a:schemeClr val="dk1"/>
-                          </a:fillRef>
-                          <a:effectRef idx="0">
-                            <a:schemeClr val="dk1"/>
-                          </a:effectRef>
-                          <a:fontRef idx="minor">
-                            <a:schemeClr val="tx1"/>
-                          </a:fontRef>
-                        </wps:style>
-                        <wps:bodyPr/>
-                      </wps:wsp>
-                      <wpg:grpSp>
-                        <wpg:cNvPr id="76" name="Group 76"/>
-                        <wpg:cNvGrpSpPr/>
-                        <wpg:grpSpPr>
-                          <a:xfrm>
-                            <a:off x="64477" y="0"/>
-                            <a:ext cx="237744" cy="91440"/>
-                            <a:chOff x="0" y="0"/>
-                            <a:chExt cx="237744" cy="91440"/>
-                          </a:xfrm>
-                        </wpg:grpSpPr>
-                        <wpg:grpSp>
-                          <wpg:cNvPr id="15" name="Group 11"/>
-                          <wpg:cNvGrpSpPr/>
-                          <wpg:grpSpPr>
-                            <a:xfrm>
-                              <a:off x="0" y="0"/>
-                              <a:ext cx="237744" cy="91440"/>
-                              <a:chOff x="0" y="0"/>
-                              <a:chExt cx="1089660" cy="365760"/>
-                            </a:xfrm>
-                          </wpg:grpSpPr>
-                          <wps:wsp>
-                            <wps:cNvPr id="16" name="Rounded Rectangle 12"/>
-                            <wps:cNvSpPr/>
-                            <wps:spPr>
-                              <a:xfrm>
-                                <a:off x="0" y="0"/>
-                                <a:ext cx="274320" cy="365760"/>
-                              </a:xfrm>
-                              <a:prstGeom prst="roundRect">
-                                <a:avLst>
-                                  <a:gd name="adj" fmla="val 27012"/>
-                                </a:avLst>
-                              </a:prstGeom>
-                              <a:solidFill>
-                                <a:schemeClr val="tx1"/>
-                              </a:solidFill>
-                              <a:ln>
-                                <a:noFill/>
-                              </a:ln>
-                            </wps:spPr>
-                            <wps:style>
-                              <a:lnRef idx="2">
-                                <a:schemeClr val="accent1">
-                                  <a:shade val="50000"/>
-                                </a:schemeClr>
-                              </a:lnRef>
-                              <a:fillRef idx="1">
-                                <a:schemeClr val="accent1"/>
-                              </a:fillRef>
-                              <a:effectRef idx="0">
-                                <a:schemeClr val="accent1"/>
-                              </a:effectRef>
-                              <a:fontRef idx="minor">
-                                <a:schemeClr val="lt1"/>
-                              </a:fontRef>
-                            </wps:style>
-                            <wps:bodyPr rot="0" spcFirstLastPara="0" vertOverflow="overflow" horzOverflow="overflow" vert="horz" wrap="square" lIns="91440" tIns="45720" rIns="91440" bIns="45720" numCol="1" spcCol="0" rtlCol="0" fromWordArt="0" anchor="ctr" anchorCtr="0" forceAA="0" compatLnSpc="1">
-                              <a:prstTxWarp prst="textNoShape">
-                                <a:avLst/>
-                              </a:prstTxWarp>
-                              <a:noAutofit/>
-                            </wps:bodyPr>
-                          </wps:wsp>
-                          <wps:wsp>
-                            <wps:cNvPr id="17" name="Rounded Rectangle 13"/>
-                            <wps:cNvSpPr/>
-                            <wps:spPr>
-                              <a:xfrm>
-                                <a:off x="815340" y="0"/>
-                                <a:ext cx="274320" cy="365760"/>
-                              </a:xfrm>
-                              <a:prstGeom prst="roundRect">
-                                <a:avLst>
-                                  <a:gd name="adj" fmla="val 29885"/>
-                                </a:avLst>
-                              </a:prstGeom>
-                              <a:solidFill>
-                                <a:schemeClr val="tx1"/>
-                              </a:solidFill>
-                              <a:ln>
-                                <a:noFill/>
-                              </a:ln>
-                            </wps:spPr>
-                            <wps:style>
-                              <a:lnRef idx="2">
-                                <a:schemeClr val="accent1">
-                                  <a:shade val="50000"/>
-                                </a:schemeClr>
-                              </a:lnRef>
-                              <a:fillRef idx="1">
-                                <a:schemeClr val="accent1"/>
-                              </a:fillRef>
-                              <a:effectRef idx="0">
-                                <a:schemeClr val="accent1"/>
-                              </a:effectRef>
-                              <a:fontRef idx="minor">
-                                <a:schemeClr val="lt1"/>
-                              </a:fontRef>
-                            </wps:style>
-                            <wps:bodyPr rot="0" spcFirstLastPara="0" vertOverflow="overflow" horzOverflow="overflow" vert="horz" wrap="square" lIns="91440" tIns="45720" rIns="91440" bIns="45720" numCol="1" spcCol="0" rtlCol="0" fromWordArt="0" anchor="ctr" anchorCtr="0" forceAA="0" compatLnSpc="1">
-                              <a:prstTxWarp prst="textNoShape">
-                                <a:avLst/>
-                              </a:prstTxWarp>
-                              <a:noAutofit/>
-                            </wps:bodyPr>
-                          </wps:wsp>
-                          <wps:wsp>
-                            <wps:cNvPr id="18" name="Rectangle 14"/>
-                            <wps:cNvSpPr/>
-                            <wps:spPr>
-                              <a:xfrm>
-                                <a:off x="213360" y="22860"/>
-                                <a:ext cx="664780" cy="320040"/>
-                              </a:xfrm>
-                              <a:prstGeom prst="rect">
-                                <a:avLst/>
-                              </a:prstGeom>
-                              <a:solidFill>
-                                <a:schemeClr val="tx1"/>
-                              </a:solidFill>
-                              <a:ln>
-                                <a:noFill/>
-                              </a:ln>
-                            </wps:spPr>
-                            <wps:style>
-                              <a:lnRef idx="2">
-                                <a:schemeClr val="accent1">
-                                  <a:shade val="50000"/>
-                                </a:schemeClr>
-                              </a:lnRef>
-                              <a:fillRef idx="1">
-                                <a:schemeClr val="accent1"/>
-                              </a:fillRef>
-                              <a:effectRef idx="0">
-                                <a:schemeClr val="accent1"/>
-                              </a:effectRef>
-                              <a:fontRef idx="minor">
-                                <a:schemeClr val="lt1"/>
-                              </a:fontRef>
-                            </wps:style>
-                            <wps:bodyPr rot="0" spcFirstLastPara="0" vertOverflow="overflow" horzOverflow="overflow" vert="horz" wrap="square" lIns="91440" tIns="45720" rIns="91440" bIns="45720" numCol="1" spcCol="0" rtlCol="0" fromWordArt="0" anchor="ctr" anchorCtr="0" forceAA="0" compatLnSpc="1">
-                              <a:prstTxWarp prst="textNoShape">
-                                <a:avLst/>
-                              </a:prstTxWarp>
-                              <a:noAutofit/>
-                            </wps:bodyPr>
-                          </wps:wsp>
-                        </wpg:grpSp>
-                        <wpg:grpSp>
-                          <wpg:cNvPr id="1" name="Group 1"/>
-                          <wpg:cNvGrpSpPr/>
-                          <wpg:grpSpPr>
-                            <a:xfrm>
-                              <a:off x="20515" y="0"/>
-                              <a:ext cx="194518" cy="91440"/>
-                              <a:chOff x="0" y="0"/>
-                              <a:chExt cx="891540" cy="365760"/>
-                            </a:xfrm>
-                          </wpg:grpSpPr>
-                          <wps:wsp>
-                            <wps:cNvPr id="19" name="Rectangle 15"/>
-                            <wps:cNvSpPr/>
-                            <wps:spPr>
-                              <a:xfrm>
-                                <a:off x="0" y="0"/>
-                                <a:ext cx="91440" cy="365760"/>
-                              </a:xfrm>
-                              <a:prstGeom prst="rect">
-                                <a:avLst/>
-                              </a:prstGeom>
-                              <a:solidFill>
-                                <a:schemeClr val="tx1">
-                                  <a:lumMod val="50000"/>
-                                  <a:lumOff val="50000"/>
-                                </a:schemeClr>
-                              </a:solidFill>
-                              <a:ln>
-                                <a:noFill/>
-                              </a:ln>
-                            </wps:spPr>
-                            <wps:style>
-                              <a:lnRef idx="2">
-                                <a:schemeClr val="accent1">
-                                  <a:shade val="50000"/>
-                                </a:schemeClr>
-                              </a:lnRef>
-                              <a:fillRef idx="1">
-                                <a:schemeClr val="accent1"/>
-                              </a:fillRef>
-                              <a:effectRef idx="0">
-                                <a:schemeClr val="accent1"/>
-                              </a:effectRef>
-                              <a:fontRef idx="minor">
-                                <a:schemeClr val="lt1"/>
-                              </a:fontRef>
-                            </wps:style>
-                            <wps:bodyPr rot="0" spcFirstLastPara="0" vertOverflow="overflow" horzOverflow="overflow" vert="horz" wrap="square" lIns="91440" tIns="45720" rIns="91440" bIns="45720" numCol="1" spcCol="0" rtlCol="0" fromWordArt="0" anchor="ctr" anchorCtr="0" forceAA="0" compatLnSpc="1">
-                              <a:prstTxWarp prst="textNoShape">
-                                <a:avLst/>
-                              </a:prstTxWarp>
-                              <a:noAutofit/>
-                            </wps:bodyPr>
-                          </wps:wsp>
-                          <wps:wsp>
-                            <wps:cNvPr id="26" name="Rectangle 16"/>
-                            <wps:cNvSpPr/>
-                            <wps:spPr>
-                              <a:xfrm>
-                                <a:off x="533400" y="22860"/>
-                                <a:ext cx="91440" cy="320040"/>
-                              </a:xfrm>
-                              <a:prstGeom prst="rect">
-                                <a:avLst/>
-                              </a:prstGeom>
-                              <a:solidFill>
-                                <a:schemeClr val="tx1">
-                                  <a:lumMod val="50000"/>
-                                  <a:lumOff val="50000"/>
-                                </a:schemeClr>
-                              </a:solidFill>
-                              <a:ln>
-                                <a:noFill/>
-                              </a:ln>
-                            </wps:spPr>
-                            <wps:style>
-                              <a:lnRef idx="2">
-                                <a:schemeClr val="accent1">
-                                  <a:shade val="50000"/>
-                                </a:schemeClr>
-                              </a:lnRef>
-                              <a:fillRef idx="1">
-                                <a:schemeClr val="accent1"/>
-                              </a:fillRef>
-                              <a:effectRef idx="0">
-                                <a:schemeClr val="accent1"/>
-                              </a:effectRef>
-                              <a:fontRef idx="minor">
-                                <a:schemeClr val="lt1"/>
-                              </a:fontRef>
-                            </wps:style>
-                            <wps:bodyPr rot="0" spcFirstLastPara="0" vertOverflow="overflow" horzOverflow="overflow" vert="horz" wrap="square" lIns="91440" tIns="45720" rIns="91440" bIns="45720" numCol="1" spcCol="0" rtlCol="0" fromWordArt="0" anchor="ctr" anchorCtr="0" forceAA="0" compatLnSpc="1">
-                              <a:prstTxWarp prst="textNoShape">
-                                <a:avLst/>
-                              </a:prstTxWarp>
-                              <a:noAutofit/>
-                            </wps:bodyPr>
-                          </wps:wsp>
-                          <wps:wsp>
-                            <wps:cNvPr id="28" name="Rectangle 17"/>
-                            <wps:cNvSpPr/>
-                            <wps:spPr>
-                              <a:xfrm>
-                                <a:off x="175260" y="22860"/>
-                                <a:ext cx="91440" cy="320040"/>
-                              </a:xfrm>
-                              <a:prstGeom prst="rect">
-                                <a:avLst/>
-                              </a:prstGeom>
-                              <a:solidFill>
-                                <a:schemeClr val="tx1">
-                                  <a:lumMod val="50000"/>
-                                  <a:lumOff val="50000"/>
-                                </a:schemeClr>
-                              </a:solidFill>
-                              <a:ln>
-                                <a:noFill/>
-                              </a:ln>
-                            </wps:spPr>
-                            <wps:style>
-                              <a:lnRef idx="2">
-                                <a:schemeClr val="accent1">
-                                  <a:shade val="50000"/>
-                                </a:schemeClr>
-                              </a:lnRef>
-                              <a:fillRef idx="1">
-                                <a:schemeClr val="accent1"/>
-                              </a:fillRef>
-                              <a:effectRef idx="0">
-                                <a:schemeClr val="accent1"/>
-                              </a:effectRef>
-                              <a:fontRef idx="minor">
-                                <a:schemeClr val="lt1"/>
-                              </a:fontRef>
-                            </wps:style>
-                            <wps:bodyPr rot="0" spcFirstLastPara="0" vertOverflow="overflow" horzOverflow="overflow" vert="horz" wrap="square" lIns="91440" tIns="45720" rIns="91440" bIns="45720" numCol="1" spcCol="0" rtlCol="0" fromWordArt="0" anchor="ctr" anchorCtr="0" forceAA="0" compatLnSpc="1">
-                              <a:prstTxWarp prst="textNoShape">
-                                <a:avLst/>
-                              </a:prstTxWarp>
-                              <a:noAutofit/>
-                            </wps:bodyPr>
-                          </wps:wsp>
-                          <wps:wsp>
-                            <wps:cNvPr id="29" name="Rectangle 18"/>
-                            <wps:cNvSpPr/>
-                            <wps:spPr>
-                              <a:xfrm>
-                                <a:off x="354330" y="22860"/>
-                                <a:ext cx="91440" cy="320040"/>
-                              </a:xfrm>
-                              <a:prstGeom prst="rect">
-                                <a:avLst/>
-                              </a:prstGeom>
-                              <a:solidFill>
-                                <a:schemeClr val="tx1">
-                                  <a:lumMod val="50000"/>
-                                  <a:lumOff val="50000"/>
-                                </a:schemeClr>
-                              </a:solidFill>
-                              <a:ln>
-                                <a:noFill/>
-                              </a:ln>
-                            </wps:spPr>
-                            <wps:style>
-                              <a:lnRef idx="2">
-                                <a:schemeClr val="accent1">
-                                  <a:shade val="50000"/>
-                                </a:schemeClr>
-                              </a:lnRef>
-                              <a:fillRef idx="1">
-                                <a:schemeClr val="accent1"/>
-                              </a:fillRef>
-                              <a:effectRef idx="0">
-                                <a:schemeClr val="accent1"/>
-                              </a:effectRef>
-                              <a:fontRef idx="minor">
-                                <a:schemeClr val="lt1"/>
-                              </a:fontRef>
-                            </wps:style>
-                            <wps:bodyPr rot="0" spcFirstLastPara="0" vertOverflow="overflow" horzOverflow="overflow" vert="horz" wrap="square" lIns="91440" tIns="45720" rIns="91440" bIns="45720" numCol="1" spcCol="0" rtlCol="0" fromWordArt="0" anchor="ctr" anchorCtr="0" forceAA="0" compatLnSpc="1">
-                              <a:prstTxWarp prst="textNoShape">
-                                <a:avLst/>
-                              </a:prstTxWarp>
-                              <a:noAutofit/>
-                            </wps:bodyPr>
-                          </wps:wsp>
-                          <wps:wsp>
-                            <wps:cNvPr id="30" name="Rectangle 19"/>
-                            <wps:cNvSpPr/>
-                            <wps:spPr>
-                              <a:xfrm>
-                                <a:off x="800100" y="0"/>
-                                <a:ext cx="91440" cy="365760"/>
-                              </a:xfrm>
-                              <a:prstGeom prst="rect">
-                                <a:avLst/>
-                              </a:prstGeom>
-                              <a:solidFill>
-                                <a:schemeClr val="tx1">
-                                  <a:lumMod val="50000"/>
-                                  <a:lumOff val="50000"/>
-                                </a:schemeClr>
-                              </a:solidFill>
-                              <a:ln>
-                                <a:noFill/>
-                              </a:ln>
-                            </wps:spPr>
-                            <wps:style>
-                              <a:lnRef idx="2">
-                                <a:schemeClr val="accent1">
-                                  <a:shade val="50000"/>
-                                </a:schemeClr>
-                              </a:lnRef>
-                              <a:fillRef idx="1">
-                                <a:schemeClr val="accent1"/>
-                              </a:fillRef>
-                              <a:effectRef idx="0">
-                                <a:schemeClr val="accent1"/>
-                              </a:effectRef>
-                              <a:fontRef idx="minor">
-                                <a:schemeClr val="lt1"/>
-                              </a:fontRef>
-                            </wps:style>
-                            <wps:bodyPr rot="0" spcFirstLastPara="0" vertOverflow="overflow" horzOverflow="overflow" vert="horz" wrap="square" lIns="91440" tIns="45720" rIns="91440" bIns="45720" numCol="1" spcCol="0" rtlCol="0" fromWordArt="0" anchor="ctr" anchorCtr="0" forceAA="0" compatLnSpc="1">
-                              <a:prstTxWarp prst="textNoShape">
-                                <a:avLst/>
-                              </a:prstTxWarp>
-                              <a:noAutofit/>
-                            </wps:bodyPr>
-                          </wps:wsp>
-                        </wpg:grpSp>
-                      </wpg:grpSp>
-                    </wpg:wgp>
-                  </a:graphicData>
-                </a:graphic>
-              </wp:anchor>
-            </w:drawing>
-          </mc:Choice>
-          <mc:Fallback>
-            <w:pict>
-              <v:group w14:anchorId="3493DCDF" id="1/4 W" o:spid="_x0000_s1026" style="position:absolute;margin-left:34.65pt;margin-top:-24pt;width:28.8pt;height:7.2pt;z-index:251588608" coordsize="365760,91440" o:gfxdata="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">
-                <v:line id="Straight Connector 66" o:spid="_x0000_s1027" style="position:absolute;visibility:visible;mso-wrap-style:square" from="0,46892" to="365760,46892" o:connectortype="straight" o:gfxdata="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" strokecolor="black [3040]"/>
-                <v:group id="Group 76" o:spid="_x0000_s1028" style="position:absolute;left:64477;width:237744;height:91440" coordsize="237744,91440" o:gfxdata="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">
-                  <v:group id="Group 11" o:spid="_x0000_s1029" style="position:absolute;width:237744;height:91440" coordsize="10896,3657" o:gfxdata="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">
-                    <v:roundrect id="Rounded Rectangle 12" o:spid="_x0000_s1030" style="position:absolute;width:2743;height:3657;visibility:visible;mso-wrap-style:square;v-text-anchor:middle" arcsize="17704f" o:gfxdata="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" fillcolor="black [3213]" stroked="f" strokeweight="2pt"/>
-                    <v:roundrect id="Rounded Rectangle 13" o:spid="_x0000_s1031" style="position:absolute;left:8153;width:2743;height:3657;visibility:visible;mso-wrap-style:square;v-text-anchor:middle" arcsize="19585f" o:gfxdata="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" fillcolor="black [3213]" stroked="f" strokeweight="2pt"/>
-                    <v:rect id="Rectangle 14" o:spid="_x0000_s1032" style="position:absolute;left:2133;top:228;width:6648;height:3201;visibility:visible;mso-wrap-style:square;v-text-anchor:middle" o:gfxdata="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" fillcolor="black [3213]" stroked="f" strokeweight="2pt"/>
-                  </v:group>
-                  <v:group id="Group 1" o:spid="_x0000_s1033" style="position:absolute;left:20515;width:194518;height:91440" coordsize="8915,3657" o:gfxdata="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">
-                    <v:rect id="Rectangle 15" o:spid="_x0000_s1034" style="position:absolute;width:914;height:3657;visibility:visible;mso-wrap-style:square;v-text-anchor:middle" o:gfxdata="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" fillcolor="gray [1629]" stroked="f" strokeweight="2pt"/>
-                    <v:rect id="Rectangle 16" o:spid="_x0000_s1035" style="position:absolute;left:5334;top:228;width:914;height:3201;visibility:visible;mso-wrap-style:square;v-text-anchor:middle" o:gfxdata="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" fillcolor="gray [1629]" stroked="f" strokeweight="2pt"/>
-                    <v:rect id="Rectangle 17" o:spid="_x0000_s1036" style="position:absolute;left:1752;top:228;width:915;height:3201;visibility:visible;mso-wrap-style:square;v-text-anchor:middle" o:gfxdata="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" fillcolor="gray [1629]" stroked="f" strokeweight="2pt"/>
-                    <v:rect id="Rectangle 18" o:spid="_x0000_s1037" style="position:absolute;left:3543;top:228;width:914;height:3201;visibility:visible;mso-wrap-style:square;v-text-anchor:middle" o:gfxdata="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" fillcolor="gray [1629]" stroked="f" strokeweight="2pt"/>
-                    <v:rect id="Rectangle 19" o:spid="_x0000_s1038" style="position:absolute;left:8001;width:914;height:3657;visibility:visible;mso-wrap-style:square;v-text-anchor:middle" o:gfxdata="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" fillcolor="gray [1629]" stroked="f" strokeweight="2pt"/>
-                  </v:group>
-                </v:group>
-              </v:group>
-            </w:pict>
-          </mc:Fallback>
-        </mc:AlternateContent>
-      </w:r>
-      <w:r>
-        <w:rPr>
-          <w:rFonts w:ascii="Times New Roman" w:hAnsi="Times New Roman" w:cs="Times New Roman"/>
-          <w:noProof/>
-          <w:sz w:val="24"/>
-          <w:szCs w:val="24"/>
-        </w:rPr>
-        <mc:AlternateContent>
-          <mc:Choice Requires="wpg">
-            <w:drawing>
-              <wp:anchor distT="0" distB="0" distL="114300" distR="114300" simplePos="0" relativeHeight="251555840" behindDoc="0" locked="0" layoutInCell="1" allowOverlap="1">
+              <wp:anchor distT="0" distB="0" distL="114300" distR="114300" simplePos="0" relativeHeight="251546624" behindDoc="0" locked="0" layoutInCell="1" allowOverlap="1">
                 <wp:simplePos x="0" y="0"/>
                 <wp:positionH relativeFrom="column">
                   <wp:posOffset>394335</wp:posOffset>
@@ -2962,7 +2962,7 @@
           </mc:Choice>
           <mc:Fallback>
             <w:pict>
-              <v:group w14:anchorId="4BE26EC4" id="1/2 W" o:spid="_x0000_s1026" style="position:absolute;margin-left:31.05pt;margin-top:-9.65pt;width:36pt;height:8.65pt;z-index:251555840" coordsize="457200,109728" o:gfxdata="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">
+              <v:group w14:anchorId="7B7B1AC0" id="1/2 W" o:spid="_x0000_s1026" style="position:absolute;margin-left:31.05pt;margin-top:-9.65pt;width:36pt;height:8.65pt;z-index:251546624" coordsize="457200,109728" o:gfxdata="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">
                 <v:line id="Straight Connector 67" o:spid="_x0000_s1027" style="position:absolute;visibility:visible;mso-wrap-style:square" from="0,55684" to="457200,55684" o:connectortype="straight" o:gfxdata="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" strokecolor="black [3040]"/>
                 <v:group id="Group 22" o:spid="_x0000_s1028" style="position:absolute;left:73269;width:310896;height:109728" coordorigin="5943" coordsize="10896,3657" o:gfxdata="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">
                   <v:group id="Group 11" o:spid="_x0000_s1029" style="position:absolute;left:5943;width:10897;height:3657" coordsize="10896,3657" o:gfxdata="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">

</xml_diff>